<commit_message>
Création du vidéo club sql
</commit_message>
<xml_diff>
--- a/base_de_donnee/merise/Merise 02c - Exercices Modele Conceptuel.docx
+++ b/base_de_donnee/merise/Merise 02c - Exercices Modele Conceptuel.docx
@@ -16060,6 +16060,14 @@
                 <w:szCs w:val="22"/>
               </w:rPr>
             </w:pPr>
+            <w:r>
+              <w:rPr>
+                <w:rFonts w:eastAsia="Times New Roman" w:cs="Calibri"/>
+                <w:sz w:val="22"/>
+                <w:szCs w:val="22"/>
+              </w:rPr>
+              <w:t>30</w:t>
+            </w:r>
           </w:p>
         </w:tc>
         <w:tc>

</xml_diff>

<commit_message>
création diagramme Entité-Association Horse Racing, Airport
</commit_message>
<xml_diff>
--- a/base_de_donnee/merise/Merise 02c - Exercices Modele Conceptuel.docx
+++ b/base_de_donnee/merise/Merise 02c - Exercices Modele Conceptuel.docx
@@ -4036,8 +4036,8 @@
           <w:u w:val="single"/>
         </w:rPr>
       </w:pPr>
-      <w:bookmarkStart w:id="6" w:name="_Hlk78873939"/>
-      <w:bookmarkStart w:id="7" w:name="_Toc80719002"/>
+      <w:bookmarkStart w:id="6" w:name="_Toc80719002"/>
+      <w:bookmarkStart w:id="7" w:name="_Hlk78873939"/>
       <w:r>
         <w:rPr>
           <w:u w:val="single"/>
@@ -4045,7 +4045,7 @@
         <w:lastRenderedPageBreak/>
         <w:t>Dictionnaire des données :</w:t>
       </w:r>
-      <w:bookmarkEnd w:id="7"/>
+      <w:bookmarkEnd w:id="6"/>
     </w:p>
     <w:p>
       <w:pPr>
@@ -6452,7 +6452,7 @@
         </w:rPr>
       </w:pPr>
       <w:bookmarkStart w:id="13" w:name="_Toc80719003"/>
-      <w:bookmarkEnd w:id="6"/>
+      <w:bookmarkEnd w:id="7"/>
       <w:r>
         <w:rPr>
           <w:rFonts w:eastAsia="Calibri Light"/>
@@ -11458,8 +11458,6 @@
               </w:rPr>
             </w:pPr>
             <w:bookmarkStart w:id="26" w:name="_Hlk80710247"/>
-            <w:proofErr w:type="spellStart"/>
-            <w:proofErr w:type="gramStart"/>
             <w:r>
               <w:rPr>
                 <w:rFonts w:eastAsia="Times New Roman" w:cs="Calibri"/>
@@ -11467,20 +11465,9 @@
                 <w:bCs/>
                 <w:color w:val="FF0000"/>
               </w:rPr>
-              <w:t>race</w:t>
-            </w:r>
-            <w:proofErr w:type="gramEnd"/>
-            <w:r>
-              <w:rPr>
-                <w:rFonts w:eastAsia="Times New Roman" w:cs="Calibri"/>
-                <w:b/>
-                <w:bCs/>
-                <w:color w:val="FF0000"/>
-              </w:rPr>
-              <w:t>_name</w:t>
+              <w:t>race_name</w:t>
             </w:r>
             <w:bookmarkEnd w:id="26"/>
-            <w:proofErr w:type="spellEnd"/>
           </w:p>
         </w:tc>
         <w:tc>
@@ -11589,8 +11576,6 @@
                 <w:color w:val="FFFFFF"/>
               </w:rPr>
             </w:pPr>
-            <w:proofErr w:type="spellStart"/>
-            <w:proofErr w:type="gramStart"/>
             <w:r>
               <w:rPr>
                 <w:rFonts w:eastAsia="Times New Roman" w:cs="Calibri"/>
@@ -11598,19 +11583,8 @@
                 <w:bCs/>
                 <w:color w:val="FFFFFF"/>
               </w:rPr>
-              <w:t>race</w:t>
-            </w:r>
-            <w:proofErr w:type="gramEnd"/>
-            <w:r>
-              <w:rPr>
-                <w:rFonts w:eastAsia="Times New Roman" w:cs="Calibri"/>
-                <w:b/>
-                <w:bCs/>
-                <w:color w:val="FFFFFF"/>
-              </w:rPr>
-              <w:t>_date</w:t>
-            </w:r>
-            <w:proofErr w:type="spellEnd"/>
+              <w:t>race_date</w:t>
+            </w:r>
           </w:p>
         </w:tc>
         <w:tc>
@@ -11736,8 +11710,6 @@
                 <w:color w:val="FFFFFF"/>
               </w:rPr>
             </w:pPr>
-            <w:proofErr w:type="spellStart"/>
-            <w:proofErr w:type="gramStart"/>
             <w:r>
               <w:rPr>
                 <w:rFonts w:eastAsia="Times New Roman" w:cs="Calibri"/>
@@ -11745,19 +11717,8 @@
                 <w:bCs/>
                 <w:color w:val="FFFFFF" w:themeColor="background1"/>
               </w:rPr>
-              <w:t>race</w:t>
-            </w:r>
-            <w:proofErr w:type="gramEnd"/>
-            <w:r>
-              <w:rPr>
-                <w:rFonts w:eastAsia="Times New Roman" w:cs="Calibri"/>
-                <w:b/>
-                <w:bCs/>
-                <w:color w:val="FFFFFF" w:themeColor="background1"/>
-              </w:rPr>
-              <w:t>_result</w:t>
-            </w:r>
-            <w:proofErr w:type="spellEnd"/>
+              <w:t>race_result</w:t>
+            </w:r>
           </w:p>
         </w:tc>
         <w:tc>
@@ -11866,8 +11827,6 @@
                 <w:color w:val="FF0000"/>
               </w:rPr>
             </w:pPr>
-            <w:proofErr w:type="spellStart"/>
-            <w:proofErr w:type="gramStart"/>
             <w:r>
               <w:rPr>
                 <w:rFonts w:eastAsia="Times New Roman" w:cs="Calibri"/>
@@ -11875,19 +11834,8 @@
                 <w:bCs/>
                 <w:color w:val="FF0000"/>
               </w:rPr>
-              <w:t>horse</w:t>
-            </w:r>
-            <w:proofErr w:type="gramEnd"/>
-            <w:r>
-              <w:rPr>
-                <w:rFonts w:eastAsia="Times New Roman" w:cs="Calibri"/>
-                <w:b/>
-                <w:bCs/>
-                <w:color w:val="FF0000"/>
-              </w:rPr>
-              <w:t>_name</w:t>
-            </w:r>
-            <w:proofErr w:type="spellEnd"/>
+              <w:t>horse_name</w:t>
+            </w:r>
           </w:p>
         </w:tc>
         <w:tc>
@@ -12019,8 +11967,6 @@
                 <w:color w:val="FFFFFF"/>
               </w:rPr>
             </w:pPr>
-            <w:proofErr w:type="spellStart"/>
-            <w:proofErr w:type="gramStart"/>
             <w:r>
               <w:rPr>
                 <w:rFonts w:eastAsia="Times New Roman" w:cs="Calibri"/>
@@ -12028,19 +11974,8 @@
                 <w:bCs/>
                 <w:color w:val="FFFFFF"/>
               </w:rPr>
-              <w:t>horse</w:t>
-            </w:r>
-            <w:proofErr w:type="gramEnd"/>
-            <w:r>
-              <w:rPr>
-                <w:rFonts w:eastAsia="Times New Roman" w:cs="Calibri"/>
-                <w:b/>
-                <w:bCs/>
-                <w:color w:val="FFFFFF"/>
-              </w:rPr>
-              <w:t>_number</w:t>
-            </w:r>
-            <w:proofErr w:type="spellEnd"/>
+              <w:t>horse_number</w:t>
+            </w:r>
           </w:p>
         </w:tc>
         <w:tc>
@@ -12149,8 +12084,6 @@
                 <w:color w:val="FF0000"/>
               </w:rPr>
             </w:pPr>
-            <w:proofErr w:type="spellStart"/>
-            <w:proofErr w:type="gramStart"/>
             <w:r>
               <w:rPr>
                 <w:rFonts w:eastAsia="Times New Roman" w:cs="Calibri"/>
@@ -12158,19 +12091,8 @@
                 <w:bCs/>
                 <w:color w:val="FF0000"/>
               </w:rPr>
-              <w:t>bet</w:t>
-            </w:r>
-            <w:proofErr w:type="gramEnd"/>
-            <w:r>
-              <w:rPr>
-                <w:rFonts w:eastAsia="Times New Roman" w:cs="Calibri"/>
-                <w:b/>
-                <w:bCs/>
-                <w:color w:val="FF0000"/>
-              </w:rPr>
-              <w:t>_id</w:t>
-            </w:r>
-            <w:proofErr w:type="spellEnd"/>
+              <w:t>bet_id</w:t>
+            </w:r>
           </w:p>
         </w:tc>
         <w:tc>
@@ -12302,8 +12224,6 @@
                 <w:color w:val="FFFFFF"/>
               </w:rPr>
             </w:pPr>
-            <w:proofErr w:type="spellStart"/>
-            <w:proofErr w:type="gramStart"/>
             <w:r>
               <w:rPr>
                 <w:rFonts w:eastAsia="Times New Roman" w:cs="Calibri"/>
@@ -12311,19 +12231,8 @@
                 <w:bCs/>
                 <w:color w:val="FFFFFF"/>
               </w:rPr>
-              <w:t>bet</w:t>
-            </w:r>
-            <w:proofErr w:type="gramEnd"/>
-            <w:r>
-              <w:rPr>
-                <w:rFonts w:eastAsia="Times New Roman" w:cs="Calibri"/>
-                <w:b/>
-                <w:bCs/>
-                <w:color w:val="FFFFFF"/>
-              </w:rPr>
-              <w:t>_type</w:t>
-            </w:r>
-            <w:proofErr w:type="spellEnd"/>
+              <w:t>bet_type</w:t>
+            </w:r>
           </w:p>
         </w:tc>
         <w:tc>
@@ -12432,8 +12341,6 @@
                 <w:color w:val="FFFFFF"/>
               </w:rPr>
             </w:pPr>
-            <w:proofErr w:type="spellStart"/>
-            <w:proofErr w:type="gramStart"/>
             <w:r>
               <w:rPr>
                 <w:rFonts w:eastAsia="Times New Roman" w:cs="Calibri"/>
@@ -12441,19 +12348,8 @@
                 <w:bCs/>
                 <w:color w:val="FFFFFF"/>
               </w:rPr>
-              <w:t>sum</w:t>
-            </w:r>
-            <w:proofErr w:type="gramEnd"/>
-            <w:r>
-              <w:rPr>
-                <w:rFonts w:eastAsia="Times New Roman" w:cs="Calibri"/>
-                <w:b/>
-                <w:bCs/>
-                <w:color w:val="FFFFFF"/>
-              </w:rPr>
-              <w:t>_of_bet</w:t>
-            </w:r>
-            <w:proofErr w:type="spellEnd"/>
+              <w:t>sum_of_bet</w:t>
+            </w:r>
           </w:p>
         </w:tc>
         <w:tc>
@@ -12585,8 +12481,6 @@
                 <w:color w:val="FFFFFF"/>
               </w:rPr>
             </w:pPr>
-            <w:proofErr w:type="spellStart"/>
-            <w:proofErr w:type="gramStart"/>
             <w:r>
               <w:rPr>
                 <w:rFonts w:eastAsia="Times New Roman" w:cs="Calibri"/>
@@ -12594,19 +12488,8 @@
                 <w:bCs/>
                 <w:color w:val="FFFFFF"/>
               </w:rPr>
-              <w:t>order</w:t>
-            </w:r>
-            <w:proofErr w:type="gramEnd"/>
-            <w:r>
-              <w:rPr>
-                <w:rFonts w:eastAsia="Times New Roman" w:cs="Calibri"/>
-                <w:b/>
-                <w:bCs/>
-                <w:color w:val="FFFFFF"/>
-              </w:rPr>
-              <w:t>_number_bet</w:t>
-            </w:r>
-            <w:proofErr w:type="spellEnd"/>
+              <w:t>order_number_bet</w:t>
+            </w:r>
           </w:p>
         </w:tc>
         <w:tc>
@@ -12715,8 +12598,6 @@
                 <w:color w:val="FFFFFF"/>
               </w:rPr>
             </w:pPr>
-            <w:proofErr w:type="spellStart"/>
-            <w:proofErr w:type="gramStart"/>
             <w:r>
               <w:rPr>
                 <w:rFonts w:eastAsia="Times New Roman" w:cs="Calibri"/>
@@ -12724,19 +12605,8 @@
                 <w:bCs/>
                 <w:color w:val="FFFFFF"/>
               </w:rPr>
-              <w:t>bet</w:t>
-            </w:r>
-            <w:proofErr w:type="gramEnd"/>
-            <w:r>
-              <w:rPr>
-                <w:rFonts w:eastAsia="Times New Roman" w:cs="Calibri"/>
-                <w:b/>
-                <w:bCs/>
-                <w:color w:val="FFFFFF"/>
-              </w:rPr>
-              <w:t>_winnings</w:t>
-            </w:r>
-            <w:proofErr w:type="spellEnd"/>
+              <w:t>bet_winnings</w:t>
+            </w:r>
           </w:p>
         </w:tc>
         <w:tc>
@@ -12889,7 +12759,6 @@
       <w:bookmarkEnd w:id="27"/>
     </w:p>
     <w:p>
-      <w:proofErr w:type="spellStart"/>
       <w:proofErr w:type="gramStart"/>
       <w:r>
         <w:rPr>
@@ -12912,7 +12781,6 @@
         </w:rPr>
         <w:t>_name</w:t>
       </w:r>
-      <w:proofErr w:type="spellEnd"/>
       <w:r>
         <w:rPr>
           <w:color w:val="FF0000"/>
@@ -12927,25 +12795,17 @@
       <w:r>
         <w:t xml:space="preserve"> </w:t>
       </w:r>
-      <w:proofErr w:type="spellStart"/>
       <w:r>
         <w:t>race_date</w:t>
       </w:r>
-      <w:proofErr w:type="spellEnd"/>
       <w:r>
         <w:t>,</w:t>
       </w:r>
       <w:r>
-        <w:t xml:space="preserve"> </w:t>
-      </w:r>
-      <w:proofErr w:type="spellStart"/>
-      <w:r>
-        <w:t>race_result</w:t>
-      </w:r>
-      <w:proofErr w:type="spellEnd"/>
-    </w:p>
-    <w:p>
-      <w:proofErr w:type="spellStart"/>
+        <w:t xml:space="preserve"> race_result</w:t>
+      </w:r>
+    </w:p>
+    <w:p>
       <w:proofErr w:type="gramStart"/>
       <w:r>
         <w:rPr>
@@ -12968,7 +12828,6 @@
         </w:rPr>
         <w:t>_name</w:t>
       </w:r>
-      <w:proofErr w:type="spellEnd"/>
       <w:r>
         <w:rPr>
           <w:color w:val="FF0000"/>
@@ -12983,14 +12842,11 @@
       <w:r>
         <w:t xml:space="preserve"> </w:t>
       </w:r>
-      <w:proofErr w:type="spellStart"/>
       <w:r>
         <w:t>horse_number</w:t>
       </w:r>
-      <w:proofErr w:type="spellEnd"/>
-    </w:p>
-    <w:p>
-      <w:proofErr w:type="spellStart"/>
+    </w:p>
+    <w:p>
       <w:proofErr w:type="gramStart"/>
       <w:r>
         <w:rPr>
@@ -13013,7 +12869,6 @@
         </w:rPr>
         <w:t>_id</w:t>
       </w:r>
-      <w:proofErr w:type="spellEnd"/>
       <w:r>
         <w:rPr>
           <w:color w:val="FF0000"/>
@@ -13028,35 +12883,27 @@
       <w:r>
         <w:t xml:space="preserve"> </w:t>
       </w:r>
-      <w:proofErr w:type="spellStart"/>
       <w:r>
         <w:t>bet_type</w:t>
       </w:r>
-      <w:proofErr w:type="spellEnd"/>
       <w:r>
         <w:t xml:space="preserve">, </w:t>
       </w:r>
-      <w:proofErr w:type="spellStart"/>
       <w:r>
         <w:t>sum_of_bet</w:t>
       </w:r>
-      <w:proofErr w:type="spellEnd"/>
       <w:r>
         <w:t xml:space="preserve">, </w:t>
       </w:r>
-      <w:proofErr w:type="spellStart"/>
       <w:r>
         <w:t>order_number_bet</w:t>
       </w:r>
-      <w:proofErr w:type="spellEnd"/>
       <w:r>
         <w:t xml:space="preserve">, </w:t>
       </w:r>
-      <w:proofErr w:type="spellStart"/>
       <w:r>
         <w:t>bet_winnings</w:t>
       </w:r>
-      <w:proofErr w:type="spellEnd"/>
     </w:p>
     <w:p>
       <w:pPr>
@@ -20459,16 +20306,7 @@
                 <w:bCs/>
                 <w:color w:val="FFFFFF"/>
               </w:rPr>
-              <w:t>plane</w:t>
-            </w:r>
-            <w:r>
-              <w:rPr>
-                <w:rFonts w:eastAsia="Times New Roman" w:cs="Calibri"/>
-                <w:b/>
-                <w:bCs/>
-                <w:color w:val="FFFFFF"/>
-              </w:rPr>
-              <w:t xml:space="preserve"> _name</w:t>
+              <w:t>plane _name</w:t>
             </w:r>
           </w:p>
         </w:tc>
@@ -20608,16 +20446,7 @@
                 <w:bCs/>
                 <w:color w:val="FFFFFF"/>
               </w:rPr>
-              <w:t>plane</w:t>
-            </w:r>
-            <w:r>
-              <w:rPr>
-                <w:rFonts w:eastAsia="Times New Roman" w:cs="Calibri"/>
-                <w:b/>
-                <w:bCs/>
-                <w:color w:val="FFFFFF"/>
-              </w:rPr>
-              <w:t xml:space="preserve"> _constructor</w:t>
+              <w:t>plane _constructor</w:t>
             </w:r>
             <w:r>
               <w:rPr>
@@ -20889,16 +20718,7 @@
                 <w:bCs/>
                 <w:color w:val="FFFFFF"/>
               </w:rPr>
-              <w:t>plane</w:t>
-            </w:r>
-            <w:r>
-              <w:rPr>
-                <w:rFonts w:eastAsia="Times New Roman" w:cs="Calibri"/>
-                <w:b/>
-                <w:bCs/>
-                <w:color w:val="FFFFFF"/>
-              </w:rPr>
-              <w:t>_place_number</w:t>
+              <w:t>plane_place_number</w:t>
             </w:r>
           </w:p>
         </w:tc>
@@ -21432,25 +21252,7 @@
                 <w:bCs/>
                 <w:color w:val="FFFFFF"/>
               </w:rPr>
-              <w:t>owner_</w:t>
-            </w:r>
-            <w:r>
-              <w:rPr>
-                <w:rFonts w:eastAsia="Times New Roman" w:cs="Calibri"/>
-                <w:b/>
-                <w:bCs/>
-                <w:color w:val="FFFFFF"/>
-              </w:rPr>
-              <w:t>firdt</w:t>
-            </w:r>
-            <w:r>
-              <w:rPr>
-                <w:rFonts w:eastAsia="Times New Roman" w:cs="Calibri"/>
-                <w:b/>
-                <w:bCs/>
-                <w:color w:val="FFFFFF"/>
-              </w:rPr>
-              <w:t>name</w:t>
+              <w:t>owner_firdtname</w:t>
             </w:r>
           </w:p>
         </w:tc>
@@ -21848,16 +21650,7 @@
                 <w:bCs/>
                 <w:color w:val="FF0000"/>
               </w:rPr>
-              <w:t>mechanic</w:t>
-            </w:r>
-            <w:r>
-              <w:rPr>
-                <w:rFonts w:eastAsia="Times New Roman" w:cs="Calibri"/>
-                <w:b/>
-                <w:bCs/>
-                <w:color w:val="FF0000"/>
-              </w:rPr>
-              <w:t>_id</w:t>
+              <w:t>mechanic_id</w:t>
             </w:r>
             <w:bookmarkEnd w:id="43"/>
           </w:p>
@@ -22628,13 +22421,7 @@
               <w:rPr>
                 <w:rFonts w:eastAsia="Times New Roman" w:cs="Calibri"/>
               </w:rPr>
-              <w:t xml:space="preserve">Type d’avion </w:t>
-            </w:r>
-            <w:r>
-              <w:rPr>
-                <w:rFonts w:eastAsia="Times New Roman" w:cs="Calibri"/>
-              </w:rPr>
-              <w:t>que le mécanicien est habilité à réparer.</w:t>
+              <w:t>Type d’avion que le mécanicien est habilité à réparer.</w:t>
             </w:r>
           </w:p>
         </w:tc>
@@ -22730,25 +22517,7 @@
                 <w:bCs/>
                 <w:color w:val="FF0000"/>
               </w:rPr>
-              <w:t>I</w:t>
-            </w:r>
-            <w:r>
-              <w:rPr>
-                <w:rFonts w:eastAsia="Times New Roman" w:cs="Calibri"/>
-                <w:b/>
-                <w:bCs/>
-                <w:color w:val="FF0000"/>
-              </w:rPr>
-              <w:t>ntervention</w:t>
-            </w:r>
-            <w:r>
-              <w:rPr>
-                <w:rFonts w:eastAsia="Times New Roman" w:cs="Calibri"/>
-                <w:b/>
-                <w:bCs/>
-                <w:color w:val="FF0000"/>
-              </w:rPr>
-              <w:t>_id</w:t>
+              <w:t>Intervention_id</w:t>
             </w:r>
           </w:p>
         </w:tc>

</xml_diff>

<commit_message>
Création fichier sql & diagramme
</commit_message>
<xml_diff>
--- a/base_de_donnee/merise/Merise 02c - Exercices Modele Conceptuel.docx
+++ b/base_de_donnee/merise/Merise 02c - Exercices Modele Conceptuel.docx
@@ -2822,6 +2822,9 @@
       </w:pPr>
     </w:p>
     <w:p>
+      <w:bookmarkStart w:id="3" w:name="_Toc80718999"/>
+    </w:p>
+    <w:p>
       <w:pPr>
         <w:pStyle w:val="Titre2"/>
         <w:ind w:left="284"/>
@@ -2834,21 +2837,6 @@
           <w:color w:val="4472C4"/>
         </w:rPr>
       </w:pPr>
-    </w:p>
-    <w:p>
-      <w:pPr>
-        <w:pStyle w:val="Titre2"/>
-        <w:ind w:left="284"/>
-        <w:rPr>
-          <w:rFonts w:eastAsia="Calibri Light"/>
-          <w:b w:val="0"/>
-          <w:bCs w:val="0"/>
-          <w:i w:val="0"/>
-          <w:iCs w:val="0"/>
-          <w:color w:val="4472C4"/>
-        </w:rPr>
-      </w:pPr>
-      <w:bookmarkStart w:id="3" w:name="_Toc80718999"/>
       <w:r>
         <w:rPr>
           <w:rFonts w:eastAsia="Calibri Light"/>
@@ -3673,71 +3661,7 @@
         <w:sym w:font="Wingdings" w:char="F0E0"/>
       </w:r>
       <w:r>
-        <w:t xml:space="preserve"> </w:t>
-      </w:r>
-      <w:proofErr w:type="spellStart"/>
-      <w:r>
-        <w:t>customer_name</w:t>
-      </w:r>
-      <w:proofErr w:type="spellEnd"/>
-      <w:r>
-        <w:t xml:space="preserve">, </w:t>
-      </w:r>
-      <w:proofErr w:type="spellStart"/>
-      <w:r>
-        <w:t>customer_address</w:t>
-      </w:r>
-      <w:proofErr w:type="spellEnd"/>
-      <w:r>
-        <w:t xml:space="preserve">, </w:t>
-      </w:r>
-      <w:proofErr w:type="spellStart"/>
-      <w:r>
-        <w:t>customer_deposit</w:t>
-      </w:r>
-      <w:proofErr w:type="spellEnd"/>
-      <w:r>
-        <w:t xml:space="preserve">, </w:t>
-      </w:r>
-      <w:proofErr w:type="spellStart"/>
-      <w:r>
-        <w:t>customer_borrow_date</w:t>
-      </w:r>
-      <w:proofErr w:type="spellEnd"/>
-      <w:r>
-        <w:t xml:space="preserve">, </w:t>
-      </w:r>
-      <w:proofErr w:type="spellStart"/>
-      <w:r>
-        <w:t>customer</w:t>
-      </w:r>
-      <w:proofErr w:type="spellEnd"/>
-      <w:r>
-        <w:t xml:space="preserve">_ </w:t>
-      </w:r>
-      <w:proofErr w:type="spellStart"/>
-      <w:r>
-        <w:t>borrow_nb</w:t>
-      </w:r>
-      <w:proofErr w:type="spellEnd"/>
-      <w:r>
-        <w:t xml:space="preserve">, </w:t>
-      </w:r>
-      <w:proofErr w:type="spellStart"/>
-      <w:r>
-        <w:t>customer</w:t>
-      </w:r>
-      <w:proofErr w:type="spellEnd"/>
-      <w:r>
-        <w:t xml:space="preserve">_ </w:t>
-      </w:r>
-      <w:proofErr w:type="spellStart"/>
-      <w:r>
-        <w:t>borrow_late</w:t>
-      </w:r>
-      <w:proofErr w:type="spellEnd"/>
-      <w:r>
-        <w:t>.</w:t>
+        <w:t xml:space="preserve"> customer_name, customer_address, customer_deposit, customer_borrow_date, customer_ borrow_nb, customer_ borrow_late.</w:t>
       </w:r>
     </w:p>
     <w:p/>
@@ -3748,7 +3672,6 @@
           <w:rFonts w:ascii="Times New Roman" w:eastAsia="Times New Roman" w:hAnsi="Times New Roman"/>
         </w:rPr>
       </w:pPr>
-      <w:proofErr w:type="spellStart"/>
       <w:r>
         <w:rPr>
           <w:rFonts w:ascii="Times New Roman" w:eastAsia="Times New Roman" w:hAnsi="Times New Roman"/>
@@ -3760,7 +3683,6 @@
         </w:rPr>
         <w:t>book_id</w:t>
       </w:r>
-      <w:proofErr w:type="spellEnd"/>
       <w:r>
         <w:rPr>
           <w:rFonts w:ascii="Times New Roman" w:eastAsia="Times New Roman" w:hAnsi="Times New Roman"/>
@@ -3780,72 +3702,8 @@
         <w:rPr>
           <w:rFonts w:ascii="Times New Roman" w:eastAsia="Times New Roman" w:hAnsi="Times New Roman"/>
         </w:rPr>
-        <w:t xml:space="preserve"> </w:t>
-      </w:r>
-      <w:proofErr w:type="spellStart"/>
-      <w:r>
-        <w:rPr>
-          <w:rFonts w:ascii="Times New Roman" w:eastAsia="Times New Roman" w:hAnsi="Times New Roman"/>
-        </w:rPr>
-        <w:t>book_title</w:t>
-      </w:r>
-      <w:proofErr w:type="spellEnd"/>
-      <w:r>
-        <w:rPr>
-          <w:rFonts w:ascii="Times New Roman" w:eastAsia="Times New Roman" w:hAnsi="Times New Roman"/>
-        </w:rPr>
-        <w:t xml:space="preserve">, book_ </w:t>
-      </w:r>
-      <w:proofErr w:type="spellStart"/>
-      <w:r>
-        <w:rPr>
-          <w:rFonts w:ascii="Times New Roman" w:eastAsia="Times New Roman" w:hAnsi="Times New Roman"/>
-        </w:rPr>
-        <w:t>publisher</w:t>
-      </w:r>
-      <w:proofErr w:type="spellEnd"/>
-      <w:r>
-        <w:rPr>
-          <w:rFonts w:ascii="Times New Roman" w:eastAsia="Times New Roman" w:hAnsi="Times New Roman"/>
-        </w:rPr>
-        <w:t xml:space="preserve">, book_ </w:t>
-      </w:r>
-      <w:proofErr w:type="spellStart"/>
-      <w:r>
-        <w:rPr>
-          <w:rFonts w:ascii="Times New Roman" w:eastAsia="Times New Roman" w:hAnsi="Times New Roman"/>
-        </w:rPr>
-        <w:t>authors</w:t>
-      </w:r>
-      <w:proofErr w:type="spellEnd"/>
-      <w:r>
-        <w:rPr>
-          <w:rFonts w:ascii="Times New Roman" w:eastAsia="Times New Roman" w:hAnsi="Times New Roman"/>
-        </w:rPr>
-        <w:t xml:space="preserve">, book_ </w:t>
-      </w:r>
-      <w:proofErr w:type="spellStart"/>
-      <w:r>
-        <w:rPr>
-          <w:rFonts w:ascii="Times New Roman" w:eastAsia="Times New Roman" w:hAnsi="Times New Roman"/>
-        </w:rPr>
-        <w:t>purchasedate</w:t>
-      </w:r>
-      <w:proofErr w:type="spellEnd"/>
-      <w:r>
-        <w:rPr>
-          <w:rFonts w:ascii="Times New Roman" w:eastAsia="Times New Roman" w:hAnsi="Times New Roman"/>
-        </w:rPr>
-        <w:t xml:space="preserve">, </w:t>
-      </w:r>
-      <w:proofErr w:type="spellStart"/>
-      <w:r>
-        <w:rPr>
-          <w:rFonts w:ascii="Times New Roman" w:eastAsia="Times New Roman" w:hAnsi="Times New Roman"/>
-        </w:rPr>
-        <w:t>book_condition</w:t>
-      </w:r>
-      <w:proofErr w:type="spellEnd"/>
+        <w:t xml:space="preserve"> book_title, book_ publisher, book_ authors, book_ purchasedate, book_condition</w:t>
+      </w:r>
       <w:r>
         <w:rPr>
           <w:rFonts w:ascii="Times New Roman" w:eastAsia="Times New Roman" w:hAnsi="Times New Roman"/>
@@ -4080,6 +3938,7 @@
                 <w:sz w:val="24"/>
                 <w:szCs w:val="24"/>
               </w:rPr>
+              <w:lastRenderedPageBreak/>
               <w:t>Mnémonique</w:t>
             </w:r>
           </w:p>
@@ -4410,7 +4269,6 @@
               </w:rPr>
             </w:pPr>
             <w:bookmarkStart w:id="9" w:name="_Hlk78964396"/>
-            <w:proofErr w:type="spellStart"/>
             <w:r>
               <w:rPr>
                 <w:rFonts w:eastAsia="Times New Roman" w:cs="Calibri"/>
@@ -4439,7 +4297,6 @@
               <w:t>name</w:t>
             </w:r>
             <w:bookmarkEnd w:id="9"/>
-            <w:proofErr w:type="spellEnd"/>
           </w:p>
         </w:tc>
         <w:tc>
@@ -4547,7 +4404,6 @@
                 <w:color w:val="FFFFFF"/>
               </w:rPr>
             </w:pPr>
-            <w:proofErr w:type="spellStart"/>
             <w:r>
               <w:rPr>
                 <w:rFonts w:eastAsia="Times New Roman" w:cs="Calibri"/>
@@ -4557,7 +4413,6 @@
               </w:rPr>
               <w:t>customer_firstname</w:t>
             </w:r>
-            <w:proofErr w:type="spellEnd"/>
           </w:p>
         </w:tc>
         <w:tc>
@@ -4666,7 +4521,6 @@
                 <w:color w:val="FFFFFF"/>
               </w:rPr>
             </w:pPr>
-            <w:proofErr w:type="spellStart"/>
             <w:r>
               <w:rPr>
                 <w:rFonts w:eastAsia="Times New Roman" w:cs="Calibri"/>
@@ -4676,7 +4530,6 @@
               </w:rPr>
               <w:t>customer_address</w:t>
             </w:r>
-            <w:proofErr w:type="spellEnd"/>
           </w:p>
         </w:tc>
         <w:tc>
@@ -4809,7 +4662,6 @@
               </w:rPr>
             </w:pPr>
             <w:bookmarkStart w:id="10" w:name="_Hlk78964421"/>
-            <w:proofErr w:type="spellStart"/>
             <w:r>
               <w:rPr>
                 <w:rFonts w:eastAsia="Times New Roman" w:cs="Calibri"/>
@@ -4820,7 +4672,6 @@
               <w:t>customer_deposit</w:t>
             </w:r>
             <w:bookmarkEnd w:id="10"/>
-            <w:proofErr w:type="spellEnd"/>
           </w:p>
         </w:tc>
         <w:tc>
@@ -4928,7 +4779,6 @@
                 <w:color w:val="FFFFFF"/>
               </w:rPr>
             </w:pPr>
-            <w:proofErr w:type="spellStart"/>
             <w:r>
               <w:rPr>
                 <w:rFonts w:eastAsia="Times New Roman" w:cs="Calibri"/>
@@ -4956,7 +4806,6 @@
               </w:rPr>
               <w:t>_date</w:t>
             </w:r>
-            <w:proofErr w:type="spellEnd"/>
           </w:p>
         </w:tc>
         <w:tc>
@@ -5059,7 +4908,6 @@
                 <w:color w:val="FFFFFF"/>
               </w:rPr>
             </w:pPr>
-            <w:proofErr w:type="spellStart"/>
             <w:r>
               <w:rPr>
                 <w:rFonts w:eastAsia="Times New Roman" w:cs="Calibri"/>
@@ -5067,37 +4915,25 @@
                 <w:bCs/>
                 <w:color w:val="FFFFFF"/>
               </w:rPr>
-              <w:t>customer</w:t>
-            </w:r>
-            <w:proofErr w:type="spellEnd"/>
-            <w:r>
-              <w:rPr>
-                <w:rFonts w:eastAsia="Times New Roman" w:cs="Calibri"/>
+              <w:t>customer_</w:t>
+            </w:r>
+            <w:r>
+              <w:rPr>
                 <w:b/>
                 <w:bCs/>
                 <w:color w:val="FFFFFF"/>
               </w:rPr>
-              <w:t>_</w:t>
-            </w:r>
-            <w:r>
-              <w:rPr>
+              <w:t xml:space="preserve"> </w:t>
+            </w:r>
+            <w:r>
+              <w:rPr>
+                <w:rFonts w:eastAsia="Times New Roman" w:cs="Calibri"/>
                 <w:b/>
                 <w:bCs/>
                 <w:color w:val="FFFFFF"/>
               </w:rPr>
-              <w:t xml:space="preserve"> </w:t>
-            </w:r>
-            <w:proofErr w:type="spellStart"/>
-            <w:r>
-              <w:rPr>
-                <w:rFonts w:eastAsia="Times New Roman" w:cs="Calibri"/>
-                <w:b/>
-                <w:bCs/>
-                <w:color w:val="FFFFFF"/>
-              </w:rPr>
               <w:t>loan</w:t>
             </w:r>
-            <w:proofErr w:type="spellEnd"/>
             <w:r>
               <w:rPr>
                 <w:rFonts w:eastAsia="Times New Roman" w:cs="Calibri"/>
@@ -5239,7 +5075,6 @@
               </w:rPr>
             </w:pPr>
             <w:bookmarkStart w:id="11" w:name="_Hlk78964507"/>
-            <w:proofErr w:type="spellStart"/>
             <w:r>
               <w:rPr>
                 <w:rFonts w:eastAsia="Times New Roman" w:cs="Calibri"/>
@@ -5247,27 +5082,25 @@
                 <w:bCs/>
                 <w:color w:val="FFFFFF"/>
               </w:rPr>
-              <w:t>customer</w:t>
-            </w:r>
-            <w:proofErr w:type="spellEnd"/>
-            <w:r>
-              <w:rPr>
-                <w:rFonts w:eastAsia="Times New Roman" w:cs="Calibri"/>
+              <w:t>customer_</w:t>
+            </w:r>
+            <w:r>
+              <w:rPr>
                 <w:b/>
                 <w:bCs/>
                 <w:color w:val="FFFFFF"/>
               </w:rPr>
-              <w:t>_</w:t>
-            </w:r>
-            <w:r>
-              <w:rPr>
+              <w:t xml:space="preserve"> </w:t>
+            </w:r>
+            <w:r>
+              <w:rPr>
+                <w:rFonts w:eastAsia="Times New Roman" w:cs="Calibri"/>
                 <w:b/>
                 <w:bCs/>
                 <w:color w:val="FFFFFF"/>
               </w:rPr>
-              <w:t xml:space="preserve"> </w:t>
-            </w:r>
-            <w:proofErr w:type="spellStart"/>
+              <w:t>loan</w:t>
+            </w:r>
             <w:r>
               <w:rPr>
                 <w:rFonts w:eastAsia="Times New Roman" w:cs="Calibri"/>
@@ -5275,30 +5108,9 @@
                 <w:bCs/>
                 <w:color w:val="FFFFFF"/>
               </w:rPr>
-              <w:t>loan</w:t>
-            </w:r>
-            <w:proofErr w:type="spellEnd"/>
-            <w:r>
-              <w:rPr>
-                <w:rFonts w:eastAsia="Times New Roman" w:cs="Calibri"/>
-                <w:b/>
-                <w:bCs/>
-                <w:color w:val="FFFFFF"/>
-              </w:rPr>
-              <w:t xml:space="preserve"> _</w:t>
-            </w:r>
-            <w:proofErr w:type="spellStart"/>
-            <w:r>
-              <w:rPr>
-                <w:rFonts w:eastAsia="Times New Roman" w:cs="Calibri"/>
-                <w:b/>
-                <w:bCs/>
-                <w:color w:val="FFFFFF"/>
-              </w:rPr>
-              <w:t>late</w:t>
+              <w:t xml:space="preserve"> _late</w:t>
             </w:r>
             <w:bookmarkEnd w:id="11"/>
-            <w:proofErr w:type="spellEnd"/>
           </w:p>
         </w:tc>
         <w:tc>
@@ -5388,14 +5200,12 @@
               </w:rPr>
               <w:t xml:space="preserve">Facultatif, </w:t>
             </w:r>
-            <w:proofErr w:type="spellStart"/>
             <w:r>
               <w:rPr>
                 <w:rFonts w:eastAsia="Times New Roman" w:cs="Calibri"/>
               </w:rPr>
               <w:t>customer_borrow_date</w:t>
             </w:r>
-            <w:proofErr w:type="spellEnd"/>
             <w:r>
               <w:rPr>
                 <w:rFonts w:eastAsia="Times New Roman" w:cs="Calibri"/>
@@ -5428,7 +5238,6 @@
               </w:rPr>
             </w:pPr>
             <w:bookmarkStart w:id="12" w:name="_Hlk78964558"/>
-            <w:proofErr w:type="spellStart"/>
             <w:r>
               <w:rPr>
                 <w:rFonts w:eastAsia="Times New Roman" w:cs="Calibri"/>
@@ -5439,7 +5248,6 @@
               <w:t>book_id</w:t>
             </w:r>
             <w:bookmarkEnd w:id="12"/>
-            <w:proofErr w:type="spellEnd"/>
           </w:p>
         </w:tc>
         <w:tc>
@@ -5577,7 +5385,6 @@
                 <w:color w:val="FFFFFF"/>
               </w:rPr>
             </w:pPr>
-            <w:proofErr w:type="spellStart"/>
             <w:r>
               <w:rPr>
                 <w:rFonts w:eastAsia="Times New Roman" w:cs="Calibri"/>
@@ -5587,7 +5394,6 @@
               </w:rPr>
               <w:t>book_title</w:t>
             </w:r>
-            <w:proofErr w:type="spellEnd"/>
           </w:p>
         </w:tc>
         <w:tc>
@@ -5719,7 +5525,6 @@
               </w:rPr>
               <w:t xml:space="preserve"> </w:t>
             </w:r>
-            <w:proofErr w:type="spellStart"/>
             <w:r>
               <w:rPr>
                 <w:rFonts w:eastAsia="Times New Roman" w:cs="Calibri"/>
@@ -5729,7 +5534,6 @@
               </w:rPr>
               <w:t>publisher</w:t>
             </w:r>
-            <w:proofErr w:type="spellEnd"/>
           </w:p>
         </w:tc>
         <w:tc>
@@ -5878,7 +5682,6 @@
               </w:rPr>
               <w:t xml:space="preserve"> </w:t>
             </w:r>
-            <w:proofErr w:type="spellStart"/>
             <w:r>
               <w:rPr>
                 <w:rFonts w:eastAsia="Times New Roman" w:cs="Calibri"/>
@@ -5888,7 +5691,6 @@
               </w:rPr>
               <w:t>authors</w:t>
             </w:r>
-            <w:proofErr w:type="spellEnd"/>
           </w:p>
         </w:tc>
         <w:tc>
@@ -6020,7 +5822,6 @@
               </w:rPr>
               <w:t xml:space="preserve"> </w:t>
             </w:r>
-            <w:proofErr w:type="spellStart"/>
             <w:r>
               <w:rPr>
                 <w:rFonts w:eastAsia="Times New Roman" w:cs="Calibri"/>
@@ -6030,7 +5831,6 @@
               </w:rPr>
               <w:t>purchasedate</w:t>
             </w:r>
-            <w:proofErr w:type="spellEnd"/>
           </w:p>
         </w:tc>
         <w:tc>
@@ -6156,7 +5956,6 @@
                 <w:color w:val="FFFFFF"/>
               </w:rPr>
             </w:pPr>
-            <w:proofErr w:type="spellStart"/>
             <w:r>
               <w:rPr>
                 <w:rFonts w:eastAsia="Times New Roman" w:cs="Calibri"/>
@@ -6166,7 +5965,6 @@
               </w:rPr>
               <w:t>book_condition</w:t>
             </w:r>
-            <w:proofErr w:type="spellEnd"/>
           </w:p>
         </w:tc>
         <w:tc>
@@ -6901,21 +6699,7 @@
         <w:rPr>
           <w:sz w:val="22"/>
         </w:rPr>
-        <w:t xml:space="preserve">(Goncourt, </w:t>
-      </w:r>
-      <w:proofErr w:type="spellStart"/>
-      <w:r>
-        <w:rPr>
-          <w:sz w:val="22"/>
-        </w:rPr>
-        <w:t>Fémina</w:t>
-      </w:r>
-      <w:proofErr w:type="spellEnd"/>
-      <w:r>
-        <w:rPr>
-          <w:sz w:val="22"/>
-        </w:rPr>
-        <w:t xml:space="preserve"> etc...).</w:t>
+        <w:t>(Goncourt, Fémina etc...).</w:t>
       </w:r>
     </w:p>
     <w:p>
@@ -7260,7 +7044,6 @@
           <w:sz w:val="22"/>
         </w:rPr>
       </w:pPr>
-      <w:proofErr w:type="spellStart"/>
       <w:r>
         <w:rPr>
           <w:b/>
@@ -7272,7 +7055,6 @@
         </w:rPr>
         <w:t>book_isbn</w:t>
       </w:r>
-      <w:proofErr w:type="spellEnd"/>
       <w:r>
         <w:rPr>
           <w:sz w:val="24"/>
@@ -7292,70 +7074,60 @@
         </w:rPr>
         <w:t xml:space="preserve"> </w:t>
       </w:r>
-      <w:proofErr w:type="spellStart"/>
       <w:r>
         <w:rPr>
           <w:sz w:val="22"/>
         </w:rPr>
         <w:t>book_title</w:t>
       </w:r>
-      <w:proofErr w:type="spellEnd"/>
       <w:r>
         <w:rPr>
           <w:sz w:val="22"/>
         </w:rPr>
         <w:t xml:space="preserve">, </w:t>
       </w:r>
-      <w:proofErr w:type="spellStart"/>
       <w:r>
         <w:rPr>
           <w:sz w:val="22"/>
         </w:rPr>
         <w:t>book_price</w:t>
       </w:r>
-      <w:proofErr w:type="spellEnd"/>
       <w:r>
         <w:rPr>
           <w:sz w:val="22"/>
         </w:rPr>
         <w:t xml:space="preserve">, </w:t>
       </w:r>
-      <w:proofErr w:type="spellStart"/>
       <w:r>
         <w:rPr>
           <w:sz w:val="22"/>
         </w:rPr>
         <w:t>book_edition_number</w:t>
       </w:r>
-      <w:proofErr w:type="spellEnd"/>
       <w:r>
         <w:rPr>
           <w:sz w:val="22"/>
         </w:rPr>
         <w:t xml:space="preserve">, </w:t>
       </w:r>
-      <w:proofErr w:type="spellStart"/>
       <w:r>
         <w:rPr>
           <w:sz w:val="22"/>
         </w:rPr>
         <w:t>book_edition_date</w:t>
       </w:r>
-      <w:proofErr w:type="spellEnd"/>
       <w:r>
         <w:rPr>
           <w:sz w:val="22"/>
         </w:rPr>
         <w:t xml:space="preserve">, </w:t>
       </w:r>
-      <w:proofErr w:type="spellStart"/>
       <w:r>
         <w:rPr>
           <w:sz w:val="22"/>
         </w:rPr>
         <w:t>book_edition_copy_number</w:t>
       </w:r>
-      <w:proofErr w:type="spellEnd"/>
       <w:r>
         <w:rPr>
           <w:sz w:val="22"/>
@@ -7366,30 +7138,20 @@
         <w:rPr>
           <w:sz w:val="22"/>
         </w:rPr>
-        <w:t xml:space="preserve">book_ </w:t>
-      </w:r>
-      <w:proofErr w:type="spellStart"/>
-      <w:r>
-        <w:rPr>
-          <w:sz w:val="22"/>
-        </w:rPr>
-        <w:t>awarded</w:t>
-      </w:r>
-      <w:proofErr w:type="spellEnd"/>
+        <w:t>book_ awarded</w:t>
+      </w:r>
       <w:r>
         <w:rPr>
           <w:sz w:val="22"/>
         </w:rPr>
         <w:t xml:space="preserve">, </w:t>
       </w:r>
-      <w:proofErr w:type="spellStart"/>
       <w:r>
         <w:rPr>
           <w:sz w:val="22"/>
         </w:rPr>
         <w:t>author_id</w:t>
       </w:r>
-      <w:proofErr w:type="spellEnd"/>
       <w:r>
         <w:rPr>
           <w:sz w:val="22"/>
@@ -7409,7 +7171,6 @@
         </w:rPr>
       </w:pPr>
       <w:bookmarkStart w:id="15" w:name="_Hlk80456157"/>
-      <w:proofErr w:type="spellStart"/>
       <w:r>
         <w:rPr>
           <w:b/>
@@ -7422,7 +7183,6 @@
         <w:t>author_id</w:t>
       </w:r>
       <w:bookmarkEnd w:id="15"/>
-      <w:proofErr w:type="spellEnd"/>
       <w:r>
         <w:rPr>
           <w:sz w:val="24"/>
@@ -7442,42 +7202,36 @@
         </w:rPr>
         <w:t xml:space="preserve"> </w:t>
       </w:r>
-      <w:proofErr w:type="spellStart"/>
       <w:r>
         <w:rPr>
           <w:sz w:val="22"/>
         </w:rPr>
         <w:t>author_firstname</w:t>
       </w:r>
-      <w:proofErr w:type="spellEnd"/>
       <w:r>
         <w:rPr>
           <w:sz w:val="22"/>
         </w:rPr>
         <w:t xml:space="preserve">, </w:t>
       </w:r>
-      <w:proofErr w:type="spellStart"/>
       <w:r>
         <w:rPr>
           <w:sz w:val="22"/>
         </w:rPr>
         <w:t>author_lastname</w:t>
       </w:r>
-      <w:proofErr w:type="spellEnd"/>
       <w:r>
         <w:rPr>
           <w:sz w:val="22"/>
         </w:rPr>
         <w:t xml:space="preserve">, </w:t>
       </w:r>
-      <w:proofErr w:type="spellStart"/>
       <w:r>
         <w:rPr>
           <w:sz w:val="22"/>
         </w:rPr>
         <w:t>author_nickname</w:t>
       </w:r>
-      <w:proofErr w:type="spellEnd"/>
       <w:r>
         <w:rPr>
           <w:sz w:val="22"/>
@@ -7496,7 +7250,6 @@
           <w:sz w:val="22"/>
         </w:rPr>
       </w:pPr>
-      <w:proofErr w:type="spellStart"/>
       <w:r>
         <w:rPr>
           <w:b/>
@@ -7508,7 +7261,6 @@
         </w:rPr>
         <w:t>bookseller_id</w:t>
       </w:r>
-      <w:proofErr w:type="spellEnd"/>
       <w:r>
         <w:rPr>
           <w:sz w:val="24"/>
@@ -7528,42 +7280,36 @@
         </w:rPr>
         <w:t xml:space="preserve"> </w:t>
       </w:r>
-      <w:proofErr w:type="spellStart"/>
       <w:r>
         <w:rPr>
           <w:sz w:val="22"/>
         </w:rPr>
         <w:t>bookseller_name</w:t>
       </w:r>
-      <w:proofErr w:type="spellEnd"/>
       <w:r>
         <w:rPr>
           <w:sz w:val="22"/>
         </w:rPr>
         <w:t xml:space="preserve">, </w:t>
       </w:r>
-      <w:proofErr w:type="spellStart"/>
       <w:r>
         <w:rPr>
           <w:sz w:val="22"/>
         </w:rPr>
         <w:t>bookseller_address</w:t>
       </w:r>
-      <w:proofErr w:type="spellEnd"/>
       <w:r>
         <w:rPr>
           <w:sz w:val="22"/>
         </w:rPr>
         <w:t xml:space="preserve">, </w:t>
       </w:r>
-      <w:proofErr w:type="spellStart"/>
       <w:r>
         <w:rPr>
           <w:sz w:val="22"/>
         </w:rPr>
         <w:t>bookseller_order</w:t>
       </w:r>
-      <w:proofErr w:type="spellEnd"/>
       <w:r>
         <w:rPr>
           <w:sz w:val="22"/>
@@ -7662,6 +7408,7 @@
         <w:rPr>
           <w:sz w:val="22"/>
         </w:rPr>
+        <w:lastRenderedPageBreak/>
         <w:t>Une édition est composée de livres différents.</w:t>
       </w:r>
     </w:p>
@@ -8030,7 +7777,6 @@
                 <w:color w:val="FF0000"/>
               </w:rPr>
             </w:pPr>
-            <w:proofErr w:type="spellStart"/>
             <w:r>
               <w:rPr>
                 <w:rFonts w:eastAsia="Times New Roman" w:cs="Calibri"/>
@@ -8040,7 +7786,6 @@
               </w:rPr>
               <w:t>book_isbn</w:t>
             </w:r>
-            <w:proofErr w:type="spellEnd"/>
           </w:p>
         </w:tc>
         <w:tc>
@@ -8178,7 +7923,6 @@
                 <w:color w:val="FFFFFF"/>
               </w:rPr>
             </w:pPr>
-            <w:proofErr w:type="spellStart"/>
             <w:r>
               <w:rPr>
                 <w:rFonts w:eastAsia="Times New Roman" w:cs="Calibri"/>
@@ -8188,7 +7932,6 @@
               </w:rPr>
               <w:t>book_title</w:t>
             </w:r>
-            <w:proofErr w:type="spellEnd"/>
           </w:p>
         </w:tc>
         <w:tc>
@@ -8298,7 +8041,6 @@
               </w:rPr>
             </w:pPr>
             <w:bookmarkStart w:id="18" w:name="_Hlk79064839"/>
-            <w:proofErr w:type="spellStart"/>
             <w:r>
               <w:rPr>
                 <w:rFonts w:eastAsia="Times New Roman" w:cs="Calibri"/>
@@ -8308,7 +8050,6 @@
               </w:rPr>
               <w:t>book_price</w:t>
             </w:r>
-            <w:proofErr w:type="spellEnd"/>
           </w:p>
         </w:tc>
         <w:tc>
@@ -8442,7 +8183,6 @@
             </w:pPr>
             <w:bookmarkStart w:id="19" w:name="_Hlk79064861"/>
             <w:bookmarkEnd w:id="18"/>
-            <w:proofErr w:type="spellStart"/>
             <w:r>
               <w:rPr>
                 <w:rFonts w:eastAsia="Times New Roman" w:cs="Calibri"/>
@@ -8461,7 +8201,6 @@
               </w:rPr>
               <w:t>edition_number</w:t>
             </w:r>
-            <w:proofErr w:type="spellEnd"/>
           </w:p>
         </w:tc>
         <w:tc>
@@ -8570,7 +8309,6 @@
                 <w:color w:val="FFFFFF"/>
               </w:rPr>
             </w:pPr>
-            <w:proofErr w:type="spellStart"/>
             <w:r>
               <w:rPr>
                 <w:rFonts w:eastAsia="Times New Roman" w:cs="Calibri"/>
@@ -8589,7 +8327,6 @@
               </w:rPr>
               <w:t>edition_date</w:t>
             </w:r>
-            <w:proofErr w:type="spellEnd"/>
           </w:p>
         </w:tc>
         <w:tc>
@@ -8693,7 +8430,6 @@
               </w:rPr>
             </w:pPr>
             <w:bookmarkStart w:id="20" w:name="_Hlk79064967"/>
-            <w:proofErr w:type="spellStart"/>
             <w:r>
               <w:rPr>
                 <w:rFonts w:eastAsia="Times New Roman" w:cs="Calibri"/>
@@ -8712,7 +8448,6 @@
               </w:rPr>
               <w:t>edition_copy_number</w:t>
             </w:r>
-            <w:proofErr w:type="spellEnd"/>
           </w:p>
         </w:tc>
         <w:tc>
@@ -8858,7 +8593,6 @@
             <w:r>
               <w:t xml:space="preserve"> </w:t>
             </w:r>
-            <w:proofErr w:type="spellStart"/>
             <w:r>
               <w:rPr>
                 <w:rFonts w:eastAsia="Times New Roman" w:cs="Calibri"/>
@@ -8868,7 +8602,6 @@
               </w:rPr>
               <w:t>awarded</w:t>
             </w:r>
-            <w:proofErr w:type="spellEnd"/>
           </w:p>
         </w:tc>
         <w:tc>
@@ -8978,7 +8711,6 @@
                 <w:color w:val="FF0000"/>
               </w:rPr>
             </w:pPr>
-            <w:proofErr w:type="spellStart"/>
             <w:r>
               <w:rPr>
                 <w:rFonts w:eastAsia="Times New Roman" w:cs="Calibri"/>
@@ -8988,7 +8720,6 @@
               </w:rPr>
               <w:t>author_id</w:t>
             </w:r>
-            <w:proofErr w:type="spellEnd"/>
           </w:p>
         </w:tc>
         <w:tc>
@@ -9129,7 +8860,6 @@
                 <w:color w:val="FFFFFF"/>
               </w:rPr>
             </w:pPr>
-            <w:proofErr w:type="spellStart"/>
             <w:r>
               <w:rPr>
                 <w:rFonts w:eastAsia="Times New Roman" w:cs="Calibri"/>
@@ -9139,7 +8869,6 @@
               </w:rPr>
               <w:t>author_firstname</w:t>
             </w:r>
-            <w:proofErr w:type="spellEnd"/>
           </w:p>
         </w:tc>
         <w:tc>
@@ -9248,7 +8977,6 @@
                 <w:color w:val="FFFFFF"/>
               </w:rPr>
             </w:pPr>
-            <w:proofErr w:type="spellStart"/>
             <w:r>
               <w:rPr>
                 <w:rFonts w:eastAsia="Times New Roman" w:cs="Calibri"/>
@@ -9258,7 +8986,6 @@
               </w:rPr>
               <w:t>author_lastname</w:t>
             </w:r>
-            <w:proofErr w:type="spellEnd"/>
           </w:p>
         </w:tc>
         <w:tc>
@@ -9390,7 +9117,6 @@
                 <w:color w:val="FFFFFF"/>
               </w:rPr>
             </w:pPr>
-            <w:proofErr w:type="spellStart"/>
             <w:r>
               <w:rPr>
                 <w:rFonts w:eastAsia="Times New Roman" w:cs="Calibri"/>
@@ -9400,7 +9126,6 @@
               </w:rPr>
               <w:t>author_nickname</w:t>
             </w:r>
-            <w:proofErr w:type="spellEnd"/>
           </w:p>
         </w:tc>
         <w:tc>
@@ -9509,7 +9234,6 @@
                 <w:color w:val="FF0000"/>
               </w:rPr>
             </w:pPr>
-            <w:proofErr w:type="spellStart"/>
             <w:r>
               <w:rPr>
                 <w:rFonts w:eastAsia="Times New Roman" w:cs="Calibri"/>
@@ -9519,7 +9243,6 @@
               </w:rPr>
               <w:t>bookseller_id</w:t>
             </w:r>
-            <w:proofErr w:type="spellEnd"/>
           </w:p>
         </w:tc>
         <w:tc>
@@ -9657,7 +9380,6 @@
                 <w:color w:val="FFFFFF"/>
               </w:rPr>
             </w:pPr>
-            <w:proofErr w:type="spellStart"/>
             <w:r>
               <w:rPr>
                 <w:rFonts w:eastAsia="Times New Roman" w:cs="Calibri"/>
@@ -9676,7 +9398,6 @@
               </w:rPr>
               <w:t>_name</w:t>
             </w:r>
-            <w:proofErr w:type="spellEnd"/>
           </w:p>
         </w:tc>
         <w:tc>
@@ -9785,7 +9506,6 @@
               </w:rPr>
             </w:pPr>
             <w:bookmarkStart w:id="22" w:name="_Hlk79065062"/>
-            <w:proofErr w:type="spellStart"/>
             <w:r>
               <w:rPr>
                 <w:rFonts w:eastAsia="Times New Roman" w:cs="Calibri"/>
@@ -9804,7 +9524,6 @@
               </w:rPr>
               <w:t>_address</w:t>
             </w:r>
-            <w:proofErr w:type="spellEnd"/>
           </w:p>
         </w:tc>
         <w:tc>
@@ -9919,6 +9638,9 @@
     <w:p/>
     <w:p/>
     <w:p/>
+    <w:p/>
+    <w:p/>
+    <w:p/>
     <w:p>
       <w:pPr>
         <w:pStyle w:val="Titre1"/>
@@ -9933,6 +9655,7 @@
           <w:rFonts w:asciiTheme="majorHAnsi" w:eastAsia="Calibri Light" w:hAnsiTheme="majorHAnsi" w:cstheme="majorHAnsi"/>
           <w:color w:val="4472C4"/>
         </w:rPr>
+        <w:lastRenderedPageBreak/>
         <w:t>Exercices de difficulté moyenne</w:t>
       </w:r>
       <w:bookmarkEnd w:id="23"/>
@@ -11346,17 +11069,17 @@
               <w:jc w:val="center"/>
               <w:rPr>
                 <w:rFonts w:eastAsia="Times New Roman" w:cs="Calibri"/>
-                <w:b/>
-                <w:bCs/>
-                <w:color w:val="FFFFFF"/>
-              </w:rPr>
-            </w:pPr>
-            <w:r>
-              <w:rPr>
-                <w:rFonts w:eastAsia="Times New Roman" w:cs="Calibri"/>
-                <w:b/>
-                <w:bCs/>
-                <w:color w:val="FFFFFF" w:themeColor="background1"/>
+                <w:i/>
+                <w:iCs/>
+                <w:color w:val="FF0000"/>
+              </w:rPr>
+            </w:pPr>
+            <w:r>
+              <w:rPr>
+                <w:rFonts w:eastAsia="Times New Roman" w:cs="Calibri"/>
+                <w:i/>
+                <w:iCs/>
+                <w:color w:val="FF0000"/>
               </w:rPr>
               <w:t>race_result</w:t>
             </w:r>
@@ -12129,7 +11852,6 @@
                 <w:bCs/>
                 <w:color w:val="FFFFFF"/>
               </w:rPr>
-              <w:lastRenderedPageBreak/>
               <w:t>order_number_bet</w:t>
             </w:r>
           </w:p>
@@ -12425,36 +12147,20 @@
       <w:r>
         <w:t xml:space="preserve"> </w:t>
       </w:r>
-      <w:proofErr w:type="spellStart"/>
       <w:r>
         <w:t>race_date</w:t>
       </w:r>
-      <w:proofErr w:type="spellEnd"/>
       <w:r>
         <w:t>,</w:t>
       </w:r>
       <w:r>
-        <w:t xml:space="preserve"> </w:t>
-      </w:r>
-      <w:proofErr w:type="spellStart"/>
-      <w:r>
-        <w:t>race_result</w:t>
-      </w:r>
-      <w:proofErr w:type="spellEnd"/>
-      <w:r>
-        <w:t xml:space="preserve">, </w:t>
-      </w:r>
-      <w:proofErr w:type="spellStart"/>
-      <w:r>
-        <w:t>horse_name</w:t>
-      </w:r>
-      <w:proofErr w:type="spellEnd"/>
-      <w:r>
-        <w:t>.</w:t>
-      </w:r>
-    </w:p>
-    <w:p>
-      <w:proofErr w:type="spellStart"/>
+        <w:t xml:space="preserve"> race_result</w:t>
+      </w:r>
+      <w:r>
+        <w:t>, horse_name.</w:t>
+      </w:r>
+    </w:p>
+    <w:p>
       <w:r>
         <w:rPr>
           <w:b/>
@@ -12465,7 +12171,6 @@
         </w:rPr>
         <w:t>horse_name</w:t>
       </w:r>
-      <w:proofErr w:type="spellEnd"/>
       <w:r>
         <w:rPr>
           <w:color w:val="FF0000"/>
@@ -12480,11 +12185,9 @@
       <w:r>
         <w:t xml:space="preserve"> </w:t>
       </w:r>
-      <w:proofErr w:type="spellStart"/>
       <w:r>
         <w:t>horse_number</w:t>
       </w:r>
-      <w:proofErr w:type="spellEnd"/>
       <w:r>
         <w:t>.</w:t>
       </w:r>
@@ -12520,37 +12223,23 @@
       <w:r>
         <w:t xml:space="preserve">, </w:t>
       </w:r>
-      <w:proofErr w:type="spellStart"/>
       <w:r>
         <w:t>sum_of_bet</w:t>
       </w:r>
-      <w:proofErr w:type="spellEnd"/>
       <w:r>
         <w:t xml:space="preserve">, </w:t>
       </w:r>
-      <w:proofErr w:type="spellStart"/>
       <w:r>
         <w:t>order_number_bet</w:t>
       </w:r>
-      <w:proofErr w:type="spellEnd"/>
       <w:r>
         <w:t xml:space="preserve">, </w:t>
       </w:r>
-      <w:proofErr w:type="spellStart"/>
       <w:r>
         <w:t>bet_winnings</w:t>
       </w:r>
-      <w:proofErr w:type="spellEnd"/>
-      <w:r>
-        <w:t xml:space="preserve">, </w:t>
-      </w:r>
-      <w:proofErr w:type="spellStart"/>
-      <w:r>
-        <w:t>race_name</w:t>
-      </w:r>
-      <w:proofErr w:type="spellEnd"/>
-      <w:r>
-        <w:t>.</w:t>
+      <w:r>
+        <w:t>, race_name.</w:t>
       </w:r>
     </w:p>
     <w:p>
@@ -12565,6 +12254,7 @@
         <w:rPr>
           <w:u w:val="single"/>
         </w:rPr>
+        <w:lastRenderedPageBreak/>
         <w:t>Règles de gestion :</w:t>
       </w:r>
       <w:bookmarkEnd w:id="28"/>
@@ -13695,70 +13385,60 @@
         </w:rPr>
         <w:t xml:space="preserve"> </w:t>
       </w:r>
-      <w:proofErr w:type="spellStart"/>
       <w:r>
         <w:rPr>
           <w:rFonts w:eastAsia="Times New Roman" w:cs="Calibri"/>
         </w:rPr>
         <w:t>customer_firstname</w:t>
       </w:r>
-      <w:proofErr w:type="spellEnd"/>
       <w:r>
         <w:rPr>
           <w:rFonts w:eastAsia="Times New Roman" w:cs="Calibri"/>
         </w:rPr>
         <w:t xml:space="preserve">, </w:t>
       </w:r>
-      <w:proofErr w:type="spellStart"/>
       <w:r>
         <w:rPr>
           <w:rFonts w:eastAsia="Times New Roman" w:cs="Calibri"/>
         </w:rPr>
         <w:t>customer_lastname</w:t>
       </w:r>
-      <w:proofErr w:type="spellEnd"/>
       <w:r>
         <w:rPr>
           <w:rFonts w:eastAsia="Times New Roman" w:cs="Calibri"/>
         </w:rPr>
         <w:t xml:space="preserve">, </w:t>
       </w:r>
-      <w:proofErr w:type="spellStart"/>
       <w:r>
         <w:rPr>
           <w:rFonts w:eastAsia="Times New Roman" w:cs="Calibri"/>
         </w:rPr>
         <w:t>customer_address</w:t>
       </w:r>
-      <w:proofErr w:type="spellEnd"/>
       <w:r>
         <w:rPr>
           <w:rFonts w:eastAsia="Times New Roman" w:cs="Calibri"/>
         </w:rPr>
         <w:t xml:space="preserve">, </w:t>
       </w:r>
-      <w:proofErr w:type="spellStart"/>
       <w:r>
         <w:rPr>
           <w:rFonts w:eastAsia="Times New Roman" w:cs="Calibri"/>
         </w:rPr>
         <w:t>customer_borrow_number</w:t>
       </w:r>
-      <w:proofErr w:type="spellEnd"/>
       <w:r>
         <w:rPr>
           <w:rFonts w:eastAsia="Times New Roman" w:cs="Calibri"/>
         </w:rPr>
         <w:t xml:space="preserve">, </w:t>
       </w:r>
-      <w:proofErr w:type="spellStart"/>
       <w:r>
         <w:rPr>
           <w:rFonts w:eastAsia="Times New Roman" w:cs="Calibri"/>
         </w:rPr>
         <w:t>customer_deposit</w:t>
       </w:r>
-      <w:proofErr w:type="spellEnd"/>
       <w:r>
         <w:rPr>
           <w:rFonts w:eastAsia="Times New Roman" w:cs="Calibri"/>
@@ -13774,7 +13454,6 @@
           <w:szCs w:val="22"/>
         </w:rPr>
       </w:pPr>
-      <w:proofErr w:type="spellStart"/>
       <w:r>
         <w:rPr>
           <w:rFonts w:eastAsia="Times New Roman" w:cs="Calibri"/>
@@ -13786,7 +13465,6 @@
         </w:rPr>
         <w:t>borrow_id</w:t>
       </w:r>
-      <w:proofErr w:type="spellEnd"/>
       <w:r>
         <w:rPr>
           <w:rFonts w:eastAsia="Times New Roman" w:cs="Calibri"/>
@@ -13812,36 +13490,40 @@
           <w:sz w:val="22"/>
           <w:szCs w:val="22"/>
         </w:rPr>
-        <w:t xml:space="preserve"> </w:t>
-      </w:r>
-      <w:proofErr w:type="spellStart"/>
+        <w:t xml:space="preserve"> borrow_late</w:t>
+      </w:r>
       <w:r>
         <w:rPr>
           <w:rFonts w:eastAsia="Times New Roman" w:cs="Calibri"/>
           <w:sz w:val="22"/>
           <w:szCs w:val="22"/>
         </w:rPr>
-        <w:t>borrow_late</w:t>
-      </w:r>
-      <w:proofErr w:type="spellEnd"/>
+        <w:t xml:space="preserve">, </w:t>
+      </w:r>
       <w:r>
         <w:rPr>
           <w:rFonts w:eastAsia="Times New Roman" w:cs="Calibri"/>
           <w:sz w:val="22"/>
           <w:szCs w:val="22"/>
         </w:rPr>
+        <w:t>borrow_date</w:t>
+      </w:r>
+      <w:r>
+        <w:rPr>
+          <w:rFonts w:eastAsia="Times New Roman" w:cs="Calibri"/>
+          <w:sz w:val="22"/>
+          <w:szCs w:val="22"/>
+        </w:rPr>
         <w:t xml:space="preserve">, </w:t>
       </w:r>
-      <w:proofErr w:type="spellStart"/>
       <w:r>
         <w:rPr>
           <w:rFonts w:eastAsia="Times New Roman" w:cs="Calibri"/>
           <w:sz w:val="22"/>
           <w:szCs w:val="22"/>
         </w:rPr>
-        <w:t>borrow_date</w:t>
-      </w:r>
-      <w:proofErr w:type="spellEnd"/>
+        <w:t>customer_id</w:t>
+      </w:r>
       <w:r>
         <w:rPr>
           <w:rFonts w:eastAsia="Times New Roman" w:cs="Calibri"/>
@@ -13856,7 +13538,7 @@
           <w:sz w:val="22"/>
           <w:szCs w:val="22"/>
         </w:rPr>
-        <w:t>customer_id</w:t>
+        <w:t>tape_id</w:t>
       </w:r>
       <w:r>
         <w:rPr>
@@ -13864,36 +13546,17 @@
           <w:sz w:val="22"/>
           <w:szCs w:val="22"/>
         </w:rPr>
-        <w:t xml:space="preserve">, </w:t>
-      </w:r>
-      <w:proofErr w:type="spellStart"/>
-      <w:r>
+        <w:t>.</w:t>
+      </w:r>
+    </w:p>
+    <w:p>
+      <w:pPr>
         <w:rPr>
           <w:rFonts w:eastAsia="Times New Roman" w:cs="Calibri"/>
           <w:sz w:val="22"/>
           <w:szCs w:val="22"/>
         </w:rPr>
-        <w:t>tape_id</w:t>
-      </w:r>
-      <w:proofErr w:type="spellEnd"/>
-      <w:r>
-        <w:rPr>
-          <w:rFonts w:eastAsia="Times New Roman" w:cs="Calibri"/>
-          <w:sz w:val="22"/>
-          <w:szCs w:val="22"/>
-        </w:rPr>
-        <w:t>.</w:t>
-      </w:r>
-    </w:p>
-    <w:p>
-      <w:pPr>
-        <w:rPr>
-          <w:rFonts w:eastAsia="Times New Roman" w:cs="Calibri"/>
-          <w:sz w:val="22"/>
-          <w:szCs w:val="22"/>
-        </w:rPr>
-      </w:pPr>
-      <w:proofErr w:type="spellStart"/>
+      </w:pPr>
       <w:r>
         <w:rPr>
           <w:rFonts w:eastAsia="Times New Roman" w:cs="Calibri"/>
@@ -13903,9 +13566,115 @@
           <w:sz w:val="24"/>
           <w:szCs w:val="24"/>
         </w:rPr>
-        <w:t>tape_id</w:t>
-      </w:r>
-      <w:proofErr w:type="spellEnd"/>
+        <w:t xml:space="preserve">tape_id </w:t>
+      </w:r>
+      <w:r>
+        <w:rPr>
+          <w:rFonts w:eastAsia="Times New Roman" w:cs="Calibri"/>
+          <w:sz w:val="22"/>
+          <w:szCs w:val="22"/>
+        </w:rPr>
+        <w:sym w:font="Wingdings" w:char="F0E0"/>
+      </w:r>
+      <w:r>
+        <w:rPr>
+          <w:rFonts w:eastAsia="Times New Roman" w:cs="Calibri"/>
+          <w:b/>
+          <w:bCs/>
+          <w:sz w:val="22"/>
+          <w:szCs w:val="22"/>
+        </w:rPr>
+        <w:t xml:space="preserve"> </w:t>
+      </w:r>
+      <w:r>
+        <w:rPr>
+          <w:rFonts w:eastAsia="Times New Roman" w:cs="Calibri"/>
+          <w:sz w:val="22"/>
+          <w:szCs w:val="22"/>
+        </w:rPr>
+        <w:t>movie_title</w:t>
+      </w:r>
+      <w:r>
+        <w:rPr>
+          <w:rFonts w:eastAsia="Times New Roman" w:cs="Calibri"/>
+          <w:sz w:val="22"/>
+          <w:szCs w:val="22"/>
+        </w:rPr>
+        <w:t xml:space="preserve">, </w:t>
+      </w:r>
+      <w:r>
+        <w:rPr>
+          <w:rFonts w:eastAsia="Times New Roman" w:cs="Calibri"/>
+          <w:sz w:val="22"/>
+          <w:szCs w:val="22"/>
+        </w:rPr>
+        <w:t>movie_actor</w:t>
+      </w:r>
+      <w:r>
+        <w:rPr>
+          <w:rFonts w:eastAsia="Times New Roman" w:cs="Calibri"/>
+          <w:sz w:val="22"/>
+          <w:szCs w:val="22"/>
+        </w:rPr>
+        <w:t xml:space="preserve">, </w:t>
+      </w:r>
+      <w:r>
+        <w:rPr>
+          <w:rFonts w:eastAsia="Times New Roman" w:cs="Calibri"/>
+          <w:sz w:val="22"/>
+          <w:szCs w:val="22"/>
+        </w:rPr>
+        <w:t>movie_time</w:t>
+      </w:r>
+      <w:r>
+        <w:rPr>
+          <w:rFonts w:eastAsia="Times New Roman" w:cs="Calibri"/>
+          <w:sz w:val="22"/>
+          <w:szCs w:val="22"/>
+        </w:rPr>
+        <w:t xml:space="preserve">, </w:t>
+      </w:r>
+      <w:r>
+        <w:rPr>
+          <w:rFonts w:eastAsia="Times New Roman" w:cs="Calibri"/>
+          <w:sz w:val="22"/>
+          <w:szCs w:val="22"/>
+        </w:rPr>
+        <w:t>movie_director</w:t>
+      </w:r>
+      <w:r>
+        <w:rPr>
+          <w:rFonts w:eastAsia="Times New Roman" w:cs="Calibri"/>
+          <w:sz w:val="22"/>
+          <w:szCs w:val="22"/>
+        </w:rPr>
+        <w:t xml:space="preserve">, </w:t>
+      </w:r>
+      <w:r>
+        <w:rPr>
+          <w:rFonts w:eastAsia="Times New Roman" w:cs="Calibri"/>
+          <w:sz w:val="22"/>
+          <w:szCs w:val="22"/>
+        </w:rPr>
+        <w:t>typeofmovie_name</w:t>
+      </w:r>
+      <w:r>
+        <w:rPr>
+          <w:rFonts w:eastAsia="Times New Roman" w:cs="Calibri"/>
+          <w:sz w:val="22"/>
+          <w:szCs w:val="22"/>
+        </w:rPr>
+        <w:t>.</w:t>
+      </w:r>
+    </w:p>
+    <w:p>
+      <w:pPr>
+        <w:rPr>
+          <w:rFonts w:eastAsia="Times New Roman" w:cs="Calibri"/>
+          <w:sz w:val="22"/>
+          <w:szCs w:val="22"/>
+        </w:rPr>
+      </w:pPr>
       <w:r>
         <w:rPr>
           <w:rFonts w:eastAsia="Times New Roman" w:cs="Calibri"/>
@@ -13915,7 +13684,7 @@
           <w:sz w:val="24"/>
           <w:szCs w:val="24"/>
         </w:rPr>
-        <w:t xml:space="preserve"> </w:t>
+        <w:t xml:space="preserve">typeofmovie_name </w:t>
       </w:r>
       <w:r>
         <w:rPr>
@@ -13928,178 +13697,27 @@
       <w:r>
         <w:rPr>
           <w:rFonts w:eastAsia="Times New Roman" w:cs="Calibri"/>
-          <w:b/>
-          <w:bCs/>
           <w:sz w:val="22"/>
           <w:szCs w:val="22"/>
         </w:rPr>
-        <w:t xml:space="preserve"> </w:t>
-      </w:r>
-      <w:proofErr w:type="spellStart"/>
+        <w:t xml:space="preserve"> typeofmovie_public</w:t>
+      </w:r>
       <w:r>
         <w:rPr>
           <w:rFonts w:eastAsia="Times New Roman" w:cs="Calibri"/>
           <w:sz w:val="22"/>
           <w:szCs w:val="22"/>
         </w:rPr>
-        <w:t>movie_title</w:t>
-      </w:r>
-      <w:proofErr w:type="spellEnd"/>
-      <w:r>
+        <w:t>.</w:t>
+      </w:r>
+    </w:p>
+    <w:p>
+      <w:pPr>
         <w:rPr>
           <w:rFonts w:eastAsia="Times New Roman" w:cs="Calibri"/>
           <w:sz w:val="22"/>
           <w:szCs w:val="22"/>
         </w:rPr>
-        <w:t xml:space="preserve">, </w:t>
-      </w:r>
-      <w:proofErr w:type="spellStart"/>
-      <w:r>
-        <w:rPr>
-          <w:rFonts w:eastAsia="Times New Roman" w:cs="Calibri"/>
-          <w:sz w:val="22"/>
-          <w:szCs w:val="22"/>
-        </w:rPr>
-        <w:t>movie_actor</w:t>
-      </w:r>
-      <w:proofErr w:type="spellEnd"/>
-      <w:r>
-        <w:rPr>
-          <w:rFonts w:eastAsia="Times New Roman" w:cs="Calibri"/>
-          <w:sz w:val="22"/>
-          <w:szCs w:val="22"/>
-        </w:rPr>
-        <w:t xml:space="preserve">, </w:t>
-      </w:r>
-      <w:proofErr w:type="spellStart"/>
-      <w:r>
-        <w:rPr>
-          <w:rFonts w:eastAsia="Times New Roman" w:cs="Calibri"/>
-          <w:sz w:val="22"/>
-          <w:szCs w:val="22"/>
-        </w:rPr>
-        <w:t>movie_time</w:t>
-      </w:r>
-      <w:proofErr w:type="spellEnd"/>
-      <w:r>
-        <w:rPr>
-          <w:rFonts w:eastAsia="Times New Roman" w:cs="Calibri"/>
-          <w:sz w:val="22"/>
-          <w:szCs w:val="22"/>
-        </w:rPr>
-        <w:t xml:space="preserve">, </w:t>
-      </w:r>
-      <w:proofErr w:type="spellStart"/>
-      <w:r>
-        <w:rPr>
-          <w:rFonts w:eastAsia="Times New Roman" w:cs="Calibri"/>
-          <w:sz w:val="22"/>
-          <w:szCs w:val="22"/>
-        </w:rPr>
-        <w:t>movie_director</w:t>
-      </w:r>
-      <w:proofErr w:type="spellEnd"/>
-      <w:r>
-        <w:rPr>
-          <w:rFonts w:eastAsia="Times New Roman" w:cs="Calibri"/>
-          <w:sz w:val="22"/>
-          <w:szCs w:val="22"/>
-        </w:rPr>
-        <w:t xml:space="preserve">, </w:t>
-      </w:r>
-      <w:proofErr w:type="spellStart"/>
-      <w:r>
-        <w:rPr>
-          <w:rFonts w:eastAsia="Times New Roman" w:cs="Calibri"/>
-          <w:sz w:val="22"/>
-          <w:szCs w:val="22"/>
-        </w:rPr>
-        <w:t>typeofmovie_name</w:t>
-      </w:r>
-      <w:proofErr w:type="spellEnd"/>
-      <w:r>
-        <w:rPr>
-          <w:rFonts w:eastAsia="Times New Roman" w:cs="Calibri"/>
-          <w:sz w:val="22"/>
-          <w:szCs w:val="22"/>
-        </w:rPr>
-        <w:t>.</w:t>
-      </w:r>
-    </w:p>
-    <w:p>
-      <w:pPr>
-        <w:rPr>
-          <w:rFonts w:eastAsia="Times New Roman" w:cs="Calibri"/>
-          <w:sz w:val="22"/>
-          <w:szCs w:val="22"/>
-        </w:rPr>
-      </w:pPr>
-      <w:proofErr w:type="spellStart"/>
-      <w:r>
-        <w:rPr>
-          <w:rFonts w:eastAsia="Times New Roman" w:cs="Calibri"/>
-          <w:b/>
-          <w:bCs/>
-          <w:color w:val="FF0000"/>
-          <w:sz w:val="24"/>
-          <w:szCs w:val="24"/>
-        </w:rPr>
-        <w:t>typeofmovie_name</w:t>
-      </w:r>
-      <w:proofErr w:type="spellEnd"/>
-      <w:r>
-        <w:rPr>
-          <w:rFonts w:eastAsia="Times New Roman" w:cs="Calibri"/>
-          <w:b/>
-          <w:bCs/>
-          <w:color w:val="FF0000"/>
-          <w:sz w:val="24"/>
-          <w:szCs w:val="24"/>
-        </w:rPr>
-        <w:t xml:space="preserve"> </w:t>
-      </w:r>
-      <w:r>
-        <w:rPr>
-          <w:rFonts w:eastAsia="Times New Roman" w:cs="Calibri"/>
-          <w:sz w:val="22"/>
-          <w:szCs w:val="22"/>
-        </w:rPr>
-        <w:sym w:font="Wingdings" w:char="F0E0"/>
-      </w:r>
-      <w:r>
-        <w:rPr>
-          <w:rFonts w:eastAsia="Times New Roman" w:cs="Calibri"/>
-          <w:sz w:val="22"/>
-          <w:szCs w:val="22"/>
-        </w:rPr>
-        <w:t xml:space="preserve"> </w:t>
-      </w:r>
-      <w:proofErr w:type="spellStart"/>
-      <w:r>
-        <w:rPr>
-          <w:rFonts w:eastAsia="Times New Roman" w:cs="Calibri"/>
-          <w:sz w:val="22"/>
-          <w:szCs w:val="22"/>
-        </w:rPr>
-        <w:t>typeofmovie_public</w:t>
-      </w:r>
-      <w:proofErr w:type="spellEnd"/>
-      <w:r>
-        <w:rPr>
-          <w:rFonts w:eastAsia="Times New Roman" w:cs="Calibri"/>
-          <w:sz w:val="22"/>
-          <w:szCs w:val="22"/>
-        </w:rPr>
-        <w:t>.</w:t>
-      </w:r>
-    </w:p>
-    <w:p>
-      <w:pPr>
-        <w:rPr>
-          <w:rFonts w:eastAsia="Times New Roman" w:cs="Calibri"/>
-          <w:sz w:val="22"/>
-          <w:szCs w:val="22"/>
-        </w:rPr>
       </w:pPr>
     </w:p>
     <w:p>
@@ -14139,7 +13757,13 @@
     </w:p>
     <w:p>
       <w:r>
-        <w:t>Une cassette peut être emprunter par un et un seul client à la fois.</w:t>
+        <w:t xml:space="preserve">Une cassette peut être </w:t>
+      </w:r>
+      <w:r>
+        <w:t>louer</w:t>
+      </w:r>
+      <w:r>
+        <w:t xml:space="preserve"> par un et un seul client à la fois.</w:t>
       </w:r>
     </w:p>
     <w:p/>
@@ -14631,7 +14255,6 @@
               </w:rPr>
             </w:pPr>
             <w:bookmarkStart w:id="34" w:name="_Hlk80265587"/>
-            <w:proofErr w:type="spellStart"/>
             <w:r>
               <w:rPr>
                 <w:rFonts w:eastAsia="Times New Roman" w:cs="Calibri"/>
@@ -14642,7 +14265,6 @@
               <w:t>customer_firstname</w:t>
             </w:r>
             <w:bookmarkEnd w:id="34"/>
-            <w:proofErr w:type="spellEnd"/>
           </w:p>
         </w:tc>
         <w:tc>
@@ -14767,7 +14389,6 @@
               </w:rPr>
             </w:pPr>
             <w:bookmarkStart w:id="35" w:name="_Hlk80265599"/>
-            <w:proofErr w:type="spellStart"/>
             <w:r>
               <w:rPr>
                 <w:rFonts w:eastAsia="Times New Roman" w:cs="Calibri"/>
@@ -14778,7 +14399,6 @@
               <w:t>customer_lastname</w:t>
             </w:r>
             <w:bookmarkEnd w:id="35"/>
-            <w:proofErr w:type="spellEnd"/>
           </w:p>
         </w:tc>
         <w:tc>
@@ -14903,7 +14523,6 @@
                 <w:szCs w:val="22"/>
               </w:rPr>
             </w:pPr>
-            <w:proofErr w:type="spellStart"/>
             <w:r>
               <w:rPr>
                 <w:rFonts w:eastAsia="Times New Roman" w:cs="Calibri"/>
@@ -14913,7 +14532,6 @@
               </w:rPr>
               <w:t>customer_address</w:t>
             </w:r>
-            <w:proofErr w:type="spellEnd"/>
           </w:p>
         </w:tc>
         <w:tc>
@@ -15063,7 +14681,6 @@
               </w:rPr>
             </w:pPr>
             <w:bookmarkStart w:id="36" w:name="_Hlk80265642"/>
-            <w:proofErr w:type="spellStart"/>
             <w:r>
               <w:rPr>
                 <w:rFonts w:eastAsia="Times New Roman" w:cs="Calibri"/>
@@ -15074,7 +14691,6 @@
               <w:t>customer_borrow_number</w:t>
             </w:r>
             <w:bookmarkEnd w:id="36"/>
-            <w:proofErr w:type="spellEnd"/>
           </w:p>
         </w:tc>
         <w:tc>
@@ -15223,7 +14839,6 @@
               </w:rPr>
             </w:pPr>
             <w:bookmarkStart w:id="37" w:name="_Hlk80265657"/>
-            <w:proofErr w:type="spellStart"/>
             <w:r>
               <w:rPr>
                 <w:rFonts w:eastAsia="Times New Roman" w:cs="Calibri"/>
@@ -15234,7 +14849,6 @@
               <w:t>customer_deposit</w:t>
             </w:r>
             <w:bookmarkEnd w:id="37"/>
-            <w:proofErr w:type="spellEnd"/>
           </w:p>
         </w:tc>
         <w:tc>
@@ -15360,7 +14974,6 @@
                 <w:szCs w:val="22"/>
               </w:rPr>
             </w:pPr>
-            <w:proofErr w:type="spellStart"/>
             <w:r>
               <w:rPr>
                 <w:rFonts w:eastAsia="Times New Roman" w:cs="Calibri"/>
@@ -15372,7 +14985,6 @@
               </w:rPr>
               <w:t>borrow_id</w:t>
             </w:r>
-            <w:proofErr w:type="spellEnd"/>
           </w:p>
         </w:tc>
         <w:tc>
@@ -15508,7 +15120,6 @@
                 <w:szCs w:val="22"/>
               </w:rPr>
             </w:pPr>
-            <w:proofErr w:type="spellStart"/>
             <w:r>
               <w:rPr>
                 <w:rFonts w:eastAsia="Times New Roman" w:cs="Calibri"/>
@@ -15518,7 +15129,6 @@
               </w:rPr>
               <w:t>borrow_late</w:t>
             </w:r>
-            <w:proofErr w:type="spellEnd"/>
           </w:p>
         </w:tc>
         <w:tc>
@@ -15667,7 +15277,6 @@
                 <w:szCs w:val="22"/>
               </w:rPr>
             </w:pPr>
-            <w:proofErr w:type="spellStart"/>
             <w:r>
               <w:rPr>
                 <w:rFonts w:eastAsia="Times New Roman" w:cs="Calibri"/>
@@ -15677,7 +15286,6 @@
               </w:rPr>
               <w:t>borrow_date</w:t>
             </w:r>
-            <w:proofErr w:type="spellEnd"/>
           </w:p>
         </w:tc>
         <w:tc>
@@ -15827,7 +15435,6 @@
                 <w:szCs w:val="22"/>
               </w:rPr>
             </w:pPr>
-            <w:proofErr w:type="spellStart"/>
             <w:r>
               <w:rPr>
                 <w:rFonts w:eastAsia="Times New Roman" w:cs="Calibri"/>
@@ -15839,7 +15446,6 @@
               </w:rPr>
               <w:t>tape_id</w:t>
             </w:r>
-            <w:proofErr w:type="spellEnd"/>
           </w:p>
         </w:tc>
         <w:tc>
@@ -15967,7 +15573,6 @@
                 <w:szCs w:val="22"/>
               </w:rPr>
             </w:pPr>
-            <w:proofErr w:type="spellStart"/>
             <w:r>
               <w:rPr>
                 <w:rFonts w:eastAsia="Times New Roman" w:cs="Calibri"/>
@@ -15977,7 +15582,6 @@
               </w:rPr>
               <w:t>movie_title</w:t>
             </w:r>
-            <w:proofErr w:type="spellEnd"/>
           </w:p>
         </w:tc>
         <w:tc>
@@ -16129,7 +15733,6 @@
                 <w:szCs w:val="22"/>
               </w:rPr>
             </w:pPr>
-            <w:proofErr w:type="spellStart"/>
             <w:r>
               <w:rPr>
                 <w:rFonts w:eastAsia="Times New Roman" w:cs="Calibri"/>
@@ -16148,7 +15751,6 @@
               </w:rPr>
               <w:t>fistname</w:t>
             </w:r>
-            <w:proofErr w:type="spellEnd"/>
           </w:p>
         </w:tc>
         <w:tc>
@@ -16305,7 +15907,6 @@
                 <w:szCs w:val="22"/>
               </w:rPr>
             </w:pPr>
-            <w:proofErr w:type="spellStart"/>
             <w:r>
               <w:rPr>
                 <w:rFonts w:eastAsia="Times New Roman" w:cs="Calibri"/>
@@ -16324,7 +15925,6 @@
               </w:rPr>
               <w:t>lastname</w:t>
             </w:r>
-            <w:proofErr w:type="spellEnd"/>
           </w:p>
         </w:tc>
         <w:tc>
@@ -16480,7 +16080,6 @@
                 <w:szCs w:val="22"/>
               </w:rPr>
             </w:pPr>
-            <w:proofErr w:type="spellStart"/>
             <w:r>
               <w:rPr>
                 <w:rFonts w:eastAsia="Times New Roman" w:cs="Calibri"/>
@@ -16490,7 +16089,6 @@
               </w:rPr>
               <w:t>movie_time</w:t>
             </w:r>
-            <w:proofErr w:type="spellEnd"/>
           </w:p>
         </w:tc>
         <w:tc>
@@ -16607,7 +16205,6 @@
                 <w:szCs w:val="22"/>
               </w:rPr>
             </w:pPr>
-            <w:proofErr w:type="spellStart"/>
             <w:r>
               <w:rPr>
                 <w:rFonts w:eastAsia="Times New Roman" w:cs="Calibri"/>
@@ -16626,7 +16223,6 @@
               </w:rPr>
               <w:t>lastname</w:t>
             </w:r>
-            <w:proofErr w:type="spellEnd"/>
           </w:p>
         </w:tc>
         <w:tc>
@@ -16783,7 +16379,6 @@
                 <w:szCs w:val="22"/>
               </w:rPr>
             </w:pPr>
-            <w:proofErr w:type="spellStart"/>
             <w:r>
               <w:rPr>
                 <w:rFonts w:eastAsia="Times New Roman" w:cs="Calibri"/>
@@ -16802,7 +16397,6 @@
               </w:rPr>
               <w:t>firtname</w:t>
             </w:r>
-            <w:proofErr w:type="spellEnd"/>
           </w:p>
         </w:tc>
         <w:tc>
@@ -16968,7 +16562,6 @@
                 <w:szCs w:val="22"/>
               </w:rPr>
             </w:pPr>
-            <w:proofErr w:type="spellStart"/>
             <w:r>
               <w:rPr>
                 <w:rFonts w:eastAsia="Times New Roman" w:cs="Calibri"/>
@@ -16991,7 +16584,6 @@
               </w:rPr>
               <w:t>_name</w:t>
             </w:r>
-            <w:proofErr w:type="spellEnd"/>
           </w:p>
         </w:tc>
         <w:tc>
@@ -17134,7 +16726,6 @@
                 <w:szCs w:val="22"/>
               </w:rPr>
             </w:pPr>
-            <w:proofErr w:type="spellStart"/>
             <w:r>
               <w:rPr>
                 <w:rFonts w:eastAsia="Times New Roman" w:cs="Calibri"/>
@@ -17144,7 +16735,6 @@
               </w:rPr>
               <w:t>typeofmovie_public</w:t>
             </w:r>
-            <w:proofErr w:type="spellEnd"/>
           </w:p>
         </w:tc>
         <w:tc>
@@ -19065,23 +18655,6 @@
     </w:p>
     <w:p>
       <w:pPr>
-        <w:pStyle w:val="Titre3"/>
-        <w:rPr>
-          <w:u w:val="single"/>
-        </w:rPr>
-      </w:pPr>
-      <w:bookmarkStart w:id="40" w:name="_Toc80719018"/>
-      <w:r>
-        <w:rPr>
-          <w:u w:val="single"/>
-        </w:rPr>
-        <w:lastRenderedPageBreak/>
-        <w:t>Règles de gestion :</w:t>
-      </w:r>
-      <w:bookmarkEnd w:id="40"/>
-    </w:p>
-    <w:p>
-      <w:pPr>
         <w:tabs>
           <w:tab w:val="left" w:pos="720"/>
         </w:tabs>
@@ -19093,83 +18666,6 @@
     </w:p>
     <w:p>
       <w:pPr>
-        <w:tabs>
-          <w:tab w:val="left" w:pos="720"/>
-        </w:tabs>
-        <w:spacing w:line="0" w:lineRule="atLeast"/>
-        <w:rPr>
-          <w:sz w:val="22"/>
-        </w:rPr>
-      </w:pPr>
-    </w:p>
-    <w:p>
-      <w:pPr>
-        <w:tabs>
-          <w:tab w:val="left" w:pos="720"/>
-        </w:tabs>
-        <w:spacing w:line="0" w:lineRule="atLeast"/>
-        <w:rPr>
-          <w:sz w:val="22"/>
-        </w:rPr>
-      </w:pPr>
-    </w:p>
-    <w:p>
-      <w:pPr>
-        <w:tabs>
-          <w:tab w:val="left" w:pos="720"/>
-        </w:tabs>
-        <w:spacing w:line="0" w:lineRule="atLeast"/>
-        <w:rPr>
-          <w:sz w:val="22"/>
-        </w:rPr>
-      </w:pPr>
-    </w:p>
-    <w:p>
-      <w:pPr>
-        <w:tabs>
-          <w:tab w:val="left" w:pos="720"/>
-        </w:tabs>
-        <w:spacing w:line="0" w:lineRule="atLeast"/>
-        <w:rPr>
-          <w:sz w:val="22"/>
-        </w:rPr>
-      </w:pPr>
-    </w:p>
-    <w:p>
-      <w:pPr>
-        <w:tabs>
-          <w:tab w:val="left" w:pos="720"/>
-        </w:tabs>
-        <w:spacing w:line="0" w:lineRule="atLeast"/>
-        <w:rPr>
-          <w:sz w:val="22"/>
-        </w:rPr>
-      </w:pPr>
-    </w:p>
-    <w:p>
-      <w:pPr>
-        <w:tabs>
-          <w:tab w:val="left" w:pos="720"/>
-        </w:tabs>
-        <w:spacing w:line="0" w:lineRule="atLeast"/>
-        <w:rPr>
-          <w:sz w:val="22"/>
-        </w:rPr>
-      </w:pPr>
-    </w:p>
-    <w:p>
-      <w:pPr>
-        <w:tabs>
-          <w:tab w:val="left" w:pos="720"/>
-        </w:tabs>
-        <w:spacing w:line="0" w:lineRule="atLeast"/>
-        <w:rPr>
-          <w:sz w:val="22"/>
-        </w:rPr>
-      </w:pPr>
-    </w:p>
-    <w:p>
-      <w:pPr>
         <w:pStyle w:val="Titre3"/>
         <w:rPr>
           <w:rFonts w:ascii="Times New Roman" w:hAnsi="Times New Roman"/>
@@ -19177,14 +18673,14 @@
           <w:u w:val="single"/>
         </w:rPr>
       </w:pPr>
-      <w:bookmarkStart w:id="41" w:name="_Toc80719019"/>
+      <w:bookmarkStart w:id="40" w:name="_Toc80719019"/>
       <w:r>
         <w:rPr>
           <w:u w:val="single"/>
         </w:rPr>
         <w:t>Dictionnaire des données :</w:t>
       </w:r>
-      <w:bookmarkEnd w:id="41"/>
+      <w:bookmarkEnd w:id="40"/>
     </w:p>
     <w:p>
       <w:pPr>
@@ -20367,7 +19863,7 @@
                 <w:color w:val="FF0000"/>
               </w:rPr>
             </w:pPr>
-            <w:bookmarkStart w:id="42" w:name="_Hlk80717078"/>
+            <w:bookmarkStart w:id="41" w:name="_Hlk80717078"/>
             <w:r>
               <w:rPr>
                 <w:rFonts w:eastAsia="Times New Roman" w:cs="Calibri"/>
@@ -20377,7 +19873,7 @@
               </w:rPr>
               <w:t>owner_type</w:t>
             </w:r>
-            <w:bookmarkEnd w:id="42"/>
+            <w:bookmarkEnd w:id="41"/>
           </w:p>
         </w:tc>
         <w:tc>
@@ -20759,7 +20255,7 @@
               <w:rPr>
                 <w:rFonts w:eastAsia="Times New Roman" w:cs="Calibri"/>
               </w:rPr>
-              <w:t>Obligatoire</w:t>
+              <w:t>Facultatif</w:t>
             </w:r>
           </w:p>
         </w:tc>
@@ -21042,7 +20538,7 @@
                 <w:color w:val="FF0000"/>
               </w:rPr>
             </w:pPr>
-            <w:bookmarkStart w:id="43" w:name="_Hlk80717162"/>
+            <w:bookmarkStart w:id="42" w:name="_Hlk80717162"/>
             <w:r>
               <w:rPr>
                 <w:rFonts w:eastAsia="Times New Roman" w:cs="Calibri"/>
@@ -21052,7 +20548,7 @@
               </w:rPr>
               <w:t>mechanic_id</w:t>
             </w:r>
-            <w:bookmarkEnd w:id="43"/>
+            <w:bookmarkEnd w:id="42"/>
           </w:p>
         </w:tc>
         <w:tc>
@@ -22026,7 +21522,7 @@
                 <w:color w:val="FFFFFF"/>
               </w:rPr>
             </w:pPr>
-            <w:bookmarkStart w:id="44" w:name="_Hlk80717367"/>
+            <w:bookmarkStart w:id="43" w:name="_Hlk80717367"/>
             <w:r>
               <w:rPr>
                 <w:rFonts w:eastAsia="Times New Roman" w:cs="Calibri"/>
@@ -22045,7 +21541,7 @@
               </w:rPr>
               <w:t>_object</w:t>
             </w:r>
-            <w:bookmarkEnd w:id="44"/>
+            <w:bookmarkEnd w:id="43"/>
           </w:p>
         </w:tc>
         <w:tc>
@@ -22971,7 +22467,7 @@
                 <w:color w:val="FFFFFF"/>
               </w:rPr>
             </w:pPr>
-            <w:bookmarkStart w:id="45" w:name="_Hlk80717498"/>
+            <w:bookmarkStart w:id="44" w:name="_Hlk80717498"/>
             <w:r>
               <w:rPr>
                 <w:rFonts w:eastAsia="Times New Roman" w:cs="Calibri"/>
@@ -22979,7 +22475,6 @@
                 <w:bCs/>
                 <w:color w:val="FFFFFF"/>
               </w:rPr>
-              <w:lastRenderedPageBreak/>
               <w:t>pilot_</w:t>
             </w:r>
             <w:r>
@@ -23030,7 +22525,7 @@
               </w:rPr>
               <w:t>flights</w:t>
             </w:r>
-            <w:bookmarkEnd w:id="45"/>
+            <w:bookmarkEnd w:id="44"/>
           </w:p>
         </w:tc>
         <w:tc>
@@ -23138,7 +22633,7 @@
                 <w:color w:val="FFFFFF"/>
               </w:rPr>
             </w:pPr>
-            <w:bookmarkStart w:id="46" w:name="_Hlk80717510"/>
+            <w:bookmarkStart w:id="45" w:name="_Hlk80717510"/>
             <w:r>
               <w:rPr>
                 <w:rFonts w:eastAsia="Times New Roman" w:cs="Calibri"/>
@@ -23148,7 +22643,7 @@
               </w:rPr>
               <w:t>pilot_hability</w:t>
             </w:r>
-            <w:bookmarkEnd w:id="46"/>
+            <w:bookmarkEnd w:id="45"/>
           </w:p>
         </w:tc>
         <w:tc>
@@ -23259,6 +22754,244 @@
           <w:rFonts w:ascii="Times New Roman" w:eastAsia="Times New Roman" w:hAnsi="Times New Roman"/>
         </w:rPr>
       </w:pPr>
+    </w:p>
+    <w:p>
+      <w:pPr>
+        <w:spacing w:line="200" w:lineRule="exact"/>
+        <w:rPr>
+          <w:rFonts w:ascii="Times New Roman" w:eastAsia="Times New Roman" w:hAnsi="Times New Roman"/>
+        </w:rPr>
+      </w:pPr>
+    </w:p>
+    <w:p>
+      <w:pPr>
+        <w:spacing w:line="200" w:lineRule="exact"/>
+        <w:rPr>
+          <w:rFonts w:ascii="Times New Roman" w:eastAsia="Times New Roman" w:hAnsi="Times New Roman"/>
+        </w:rPr>
+      </w:pPr>
+    </w:p>
+    <w:p>
+      <w:pPr>
+        <w:pStyle w:val="Titre3"/>
+        <w:rPr>
+          <w:u w:val="single"/>
+        </w:rPr>
+      </w:pPr>
+      <w:bookmarkStart w:id="46" w:name="_Toc80719018"/>
+      <w:r>
+        <w:rPr>
+          <w:u w:val="single"/>
+        </w:rPr>
+        <w:lastRenderedPageBreak/>
+        <w:t>Règles de gestion :</w:t>
+      </w:r>
+      <w:bookmarkEnd w:id="46"/>
+    </w:p>
+    <w:p>
+      <w:pPr>
+        <w:tabs>
+          <w:tab w:val="left" w:pos="720"/>
+        </w:tabs>
+        <w:spacing w:line="0" w:lineRule="atLeast"/>
+        <w:rPr>
+          <w:sz w:val="22"/>
+        </w:rPr>
+      </w:pPr>
+      <w:r>
+        <w:rPr>
+          <w:sz w:val="22"/>
+        </w:rPr>
+        <w:t>Un propriétaire peut posséder de 0 à plusieurs avions.</w:t>
+      </w:r>
+    </w:p>
+    <w:p>
+      <w:pPr>
+        <w:tabs>
+          <w:tab w:val="left" w:pos="720"/>
+        </w:tabs>
+        <w:spacing w:line="0" w:lineRule="atLeast"/>
+        <w:rPr>
+          <w:sz w:val="22"/>
+        </w:rPr>
+      </w:pPr>
+      <w:r>
+        <w:rPr>
+          <w:sz w:val="22"/>
+        </w:rPr>
+        <w:t>Un avion peut appartenir à un et un seul propriétaire.</w:t>
+      </w:r>
+    </w:p>
+    <w:p>
+      <w:pPr>
+        <w:tabs>
+          <w:tab w:val="left" w:pos="720"/>
+        </w:tabs>
+        <w:spacing w:line="0" w:lineRule="atLeast"/>
+        <w:rPr>
+          <w:sz w:val="22"/>
+        </w:rPr>
+      </w:pPr>
+    </w:p>
+    <w:p>
+      <w:pPr>
+        <w:tabs>
+          <w:tab w:val="left" w:pos="720"/>
+        </w:tabs>
+        <w:spacing w:line="0" w:lineRule="atLeast"/>
+        <w:rPr>
+          <w:sz w:val="22"/>
+        </w:rPr>
+      </w:pPr>
+      <w:r>
+        <w:rPr>
+          <w:sz w:val="22"/>
+        </w:rPr>
+        <w:t>Un pilote peut voler sur 1 à plusieurs types d’avions.</w:t>
+      </w:r>
+    </w:p>
+    <w:p>
+      <w:pPr>
+        <w:tabs>
+          <w:tab w:val="left" w:pos="720"/>
+        </w:tabs>
+        <w:spacing w:line="0" w:lineRule="atLeast"/>
+        <w:rPr>
+          <w:sz w:val="22"/>
+        </w:rPr>
+      </w:pPr>
+      <w:r>
+        <w:rPr>
+          <w:sz w:val="22"/>
+        </w:rPr>
+        <w:t>Un avion peut avoir de 0 à plusieurs pilotes.</w:t>
+      </w:r>
+    </w:p>
+    <w:p>
+      <w:pPr>
+        <w:tabs>
+          <w:tab w:val="left" w:pos="720"/>
+        </w:tabs>
+        <w:spacing w:line="0" w:lineRule="atLeast"/>
+        <w:rPr>
+          <w:sz w:val="22"/>
+        </w:rPr>
+      </w:pPr>
+    </w:p>
+    <w:p>
+      <w:pPr>
+        <w:tabs>
+          <w:tab w:val="left" w:pos="720"/>
+        </w:tabs>
+        <w:spacing w:line="0" w:lineRule="atLeast"/>
+        <w:rPr>
+          <w:sz w:val="22"/>
+        </w:rPr>
+      </w:pPr>
+      <w:r>
+        <w:rPr>
+          <w:sz w:val="22"/>
+        </w:rPr>
+        <w:t xml:space="preserve">Une intervention est effectuée sur </w:t>
+      </w:r>
+      <w:r>
+        <w:rPr>
+          <w:sz w:val="22"/>
+        </w:rPr>
+        <w:t>1 à plusieurs</w:t>
+      </w:r>
+      <w:r>
+        <w:rPr>
+          <w:sz w:val="22"/>
+        </w:rPr>
+        <w:t xml:space="preserve"> avion</w:t>
+      </w:r>
+      <w:r>
+        <w:rPr>
+          <w:sz w:val="22"/>
+        </w:rPr>
+        <w:t>s</w:t>
+      </w:r>
+      <w:r>
+        <w:rPr>
+          <w:sz w:val="22"/>
+        </w:rPr>
+        <w:t>.</w:t>
+      </w:r>
+    </w:p>
+    <w:p>
+      <w:pPr>
+        <w:tabs>
+          <w:tab w:val="left" w:pos="720"/>
+        </w:tabs>
+        <w:spacing w:line="0" w:lineRule="atLeast"/>
+        <w:rPr>
+          <w:sz w:val="22"/>
+        </w:rPr>
+      </w:pPr>
+      <w:r>
+        <w:rPr>
+          <w:sz w:val="22"/>
+        </w:rPr>
+        <w:t>Un avion peut subir de 0 à plusieurs interventions.</w:t>
+      </w:r>
+    </w:p>
+    <w:p>
+      <w:pPr>
+        <w:tabs>
+          <w:tab w:val="left" w:pos="720"/>
+        </w:tabs>
+        <w:spacing w:line="0" w:lineRule="atLeast"/>
+        <w:rPr>
+          <w:sz w:val="22"/>
+        </w:rPr>
+      </w:pPr>
+    </w:p>
+    <w:p>
+      <w:pPr>
+        <w:tabs>
+          <w:tab w:val="left" w:pos="720"/>
+        </w:tabs>
+        <w:spacing w:line="0" w:lineRule="atLeast"/>
+        <w:rPr>
+          <w:sz w:val="22"/>
+        </w:rPr>
+      </w:pPr>
+      <w:r>
+        <w:rPr>
+          <w:sz w:val="22"/>
+        </w:rPr>
+        <w:t>Une intervention est effectuée par 2 et seulement 2 mécaniciens.</w:t>
+      </w:r>
+    </w:p>
+    <w:p>
+      <w:pPr>
+        <w:tabs>
+          <w:tab w:val="left" w:pos="720"/>
+        </w:tabs>
+        <w:spacing w:line="0" w:lineRule="atLeast"/>
+        <w:rPr>
+          <w:sz w:val="22"/>
+        </w:rPr>
+      </w:pPr>
+      <w:r>
+        <w:rPr>
+          <w:sz w:val="22"/>
+        </w:rPr>
+        <w:t xml:space="preserve">Un mécanicien peut réaliser 1 </w:t>
+      </w:r>
+      <w:r>
+        <w:rPr>
+          <w:sz w:val="22"/>
+        </w:rPr>
+        <w:t>à plusieurs</w:t>
+      </w:r>
+      <w:r>
+        <w:rPr>
+          <w:sz w:val="22"/>
+        </w:rPr>
+        <w:t xml:space="preserve"> interventions.</w:t>
+      </w:r>
     </w:p>
     <w:p>
       <w:pPr>
@@ -24517,7 +24250,6 @@
         <w:rPr>
           <w:u w:val="single"/>
         </w:rPr>
-        <w:lastRenderedPageBreak/>
         <w:t>Dictionnaire des données :</w:t>
       </w:r>
       <w:bookmarkEnd w:id="48"/>
@@ -24760,7 +24492,6 @@
                 <w:color w:val="FF0000"/>
               </w:rPr>
             </w:pPr>
-            <w:proofErr w:type="spellStart"/>
             <w:r>
               <w:rPr>
                 <w:rFonts w:eastAsia="Times New Roman" w:cs="Calibri"/>
@@ -24770,7 +24501,6 @@
               </w:rPr>
               <w:t>work_id</w:t>
             </w:r>
-            <w:proofErr w:type="spellEnd"/>
           </w:p>
         </w:tc>
         <w:tc>
@@ -24881,7 +24611,6 @@
                 <w:color w:val="FFFFFF"/>
               </w:rPr>
             </w:pPr>
-            <w:proofErr w:type="spellStart"/>
             <w:r>
               <w:rPr>
                 <w:rFonts w:eastAsia="Times New Roman" w:cs="Calibri"/>
@@ -24900,7 +24629,6 @@
               </w:rPr>
               <w:t>_type</w:t>
             </w:r>
-            <w:proofErr w:type="spellEnd"/>
           </w:p>
         </w:tc>
         <w:tc>
@@ -24985,7 +24713,6 @@
                 <w:color w:val="FFFFFF"/>
               </w:rPr>
             </w:pPr>
-            <w:proofErr w:type="spellStart"/>
             <w:r>
               <w:rPr>
                 <w:rFonts w:eastAsia="Times New Roman" w:cs="Calibri"/>
@@ -25004,7 +24731,6 @@
               </w:rPr>
               <w:t>_title</w:t>
             </w:r>
-            <w:proofErr w:type="spellEnd"/>
           </w:p>
         </w:tc>
         <w:tc>
@@ -25112,7 +24838,6 @@
                 <w:color w:val="FFFFFF"/>
               </w:rPr>
             </w:pPr>
-            <w:proofErr w:type="spellStart"/>
             <w:r>
               <w:rPr>
                 <w:rFonts w:eastAsia="Times New Roman" w:cs="Calibri"/>
@@ -25131,7 +24856,6 @@
               </w:rPr>
               <w:t>_year</w:t>
             </w:r>
-            <w:proofErr w:type="spellEnd"/>
           </w:p>
         </w:tc>
         <w:tc>
@@ -25215,7 +24939,6 @@
                 <w:color w:val="FFFFFF"/>
               </w:rPr>
             </w:pPr>
-            <w:proofErr w:type="spellStart"/>
             <w:r>
               <w:rPr>
                 <w:rFonts w:eastAsia="Times New Roman" w:cs="Calibri"/>
@@ -25234,7 +24957,6 @@
               </w:rPr>
               <w:t>_size</w:t>
             </w:r>
-            <w:proofErr w:type="spellEnd"/>
           </w:p>
         </w:tc>
         <w:tc>
@@ -25318,7 +25040,6 @@
                 <w:color w:val="FFFFFF" w:themeColor="background1"/>
               </w:rPr>
             </w:pPr>
-            <w:proofErr w:type="spellStart"/>
             <w:r>
               <w:rPr>
                 <w:rFonts w:eastAsia="Times New Roman" w:cs="Calibri"/>
@@ -25337,7 +25058,6 @@
               </w:rPr>
               <w:t>owned</w:t>
             </w:r>
-            <w:proofErr w:type="spellEnd"/>
           </w:p>
         </w:tc>
         <w:tc>
@@ -25421,7 +25141,6 @@
                 <w:color w:val="FF0000"/>
               </w:rPr>
             </w:pPr>
-            <w:proofErr w:type="spellStart"/>
             <w:r>
               <w:rPr>
                 <w:rFonts w:eastAsia="Times New Roman" w:cs="Calibri"/>
@@ -25431,7 +25150,6 @@
               </w:rPr>
               <w:t>museum_id</w:t>
             </w:r>
-            <w:proofErr w:type="spellEnd"/>
           </w:p>
         </w:tc>
         <w:tc>
@@ -25515,7 +25233,6 @@
                 <w:color w:val="FFFFFF" w:themeColor="background1"/>
               </w:rPr>
             </w:pPr>
-            <w:proofErr w:type="spellStart"/>
             <w:r>
               <w:rPr>
                 <w:rFonts w:eastAsia="Times New Roman" w:cs="Calibri"/>
@@ -25534,7 +25251,6 @@
               </w:rPr>
               <w:t>_name</w:t>
             </w:r>
-            <w:proofErr w:type="spellEnd"/>
           </w:p>
         </w:tc>
         <w:tc>
@@ -25618,7 +25334,6 @@
                 <w:color w:val="FFFFFF" w:themeColor="background1"/>
               </w:rPr>
             </w:pPr>
-            <w:proofErr w:type="spellStart"/>
             <w:r>
               <w:rPr>
                 <w:rFonts w:eastAsia="Times New Roman" w:cs="Calibri"/>
@@ -25637,7 +25352,6 @@
               </w:rPr>
               <w:t>_city</w:t>
             </w:r>
-            <w:proofErr w:type="spellEnd"/>
           </w:p>
         </w:tc>
         <w:tc>
@@ -25721,7 +25435,6 @@
                 <w:color w:val="FF0000"/>
               </w:rPr>
             </w:pPr>
-            <w:proofErr w:type="spellStart"/>
             <w:r>
               <w:rPr>
                 <w:rFonts w:eastAsia="Times New Roman" w:cs="Calibri"/>
@@ -25731,7 +25444,6 @@
               </w:rPr>
               <w:t>artist_id</w:t>
             </w:r>
-            <w:proofErr w:type="spellEnd"/>
           </w:p>
         </w:tc>
         <w:tc>
@@ -25816,7 +25528,6 @@
                 <w:color w:val="FFFFFF"/>
               </w:rPr>
             </w:pPr>
-            <w:proofErr w:type="spellStart"/>
             <w:r>
               <w:rPr>
                 <w:rFonts w:eastAsia="Times New Roman" w:cs="Calibri"/>
@@ -25826,7 +25537,6 @@
               </w:rPr>
               <w:t>artist_firstname</w:t>
             </w:r>
-            <w:proofErr w:type="spellEnd"/>
           </w:p>
         </w:tc>
         <w:tc>
@@ -25934,7 +25644,6 @@
                 <w:color w:val="FFFFFF"/>
               </w:rPr>
             </w:pPr>
-            <w:proofErr w:type="spellStart"/>
             <w:r>
               <w:rPr>
                 <w:rFonts w:eastAsia="Times New Roman" w:cs="Calibri"/>
@@ -25953,7 +25662,6 @@
               </w:rPr>
               <w:t>rtist_lastname</w:t>
             </w:r>
-            <w:proofErr w:type="spellEnd"/>
           </w:p>
         </w:tc>
         <w:tc>
@@ -26037,7 +25745,6 @@
                 <w:color w:val="FFFFFF"/>
               </w:rPr>
             </w:pPr>
-            <w:proofErr w:type="spellStart"/>
             <w:r>
               <w:rPr>
                 <w:rFonts w:eastAsia="Times New Roman" w:cs="Calibri"/>
@@ -26047,7 +25754,6 @@
               </w:rPr>
               <w:t>artist_nationality</w:t>
             </w:r>
-            <w:proofErr w:type="spellEnd"/>
           </w:p>
         </w:tc>
         <w:tc>
@@ -26131,7 +25837,6 @@
                 <w:color w:val="FFFFFF"/>
               </w:rPr>
             </w:pPr>
-            <w:proofErr w:type="spellStart"/>
             <w:r>
               <w:rPr>
                 <w:rFonts w:eastAsia="Times New Roman" w:cs="Calibri"/>
@@ -26141,7 +25846,6 @@
               </w:rPr>
               <w:t>artist_birthdate</w:t>
             </w:r>
-            <w:proofErr w:type="spellEnd"/>
           </w:p>
         </w:tc>
         <w:tc>
@@ -26225,7 +25929,6 @@
                 <w:color w:val="FFFFFF"/>
               </w:rPr>
             </w:pPr>
-            <w:proofErr w:type="spellStart"/>
             <w:r>
               <w:rPr>
                 <w:rFonts w:eastAsia="Times New Roman" w:cs="Calibri"/>
@@ -26235,7 +25938,6 @@
               </w:rPr>
               <w:t>artist_deathdate</w:t>
             </w:r>
-            <w:proofErr w:type="spellEnd"/>
           </w:p>
         </w:tc>
         <w:tc>
@@ -26319,7 +26021,6 @@
                 <w:color w:val="FFFFFF"/>
               </w:rPr>
             </w:pPr>
-            <w:proofErr w:type="spellStart"/>
             <w:r>
               <w:rPr>
                 <w:rFonts w:eastAsia="Times New Roman" w:cs="Calibri"/>
@@ -26365,7 +26066,6 @@
               </w:rPr>
               <w:t>_name</w:t>
             </w:r>
-            <w:proofErr w:type="spellEnd"/>
           </w:p>
         </w:tc>
         <w:tc>
@@ -26450,7 +26150,6 @@
                 <w:color w:val="FFFFFF"/>
               </w:rPr>
             </w:pPr>
-            <w:proofErr w:type="spellStart"/>
             <w:r>
               <w:rPr>
                 <w:rFonts w:eastAsia="Times New Roman" w:cs="Calibri"/>
@@ -26494,18 +26193,8 @@
                 <w:bCs/>
                 <w:color w:val="FFFFFF"/>
               </w:rPr>
-              <w:t>_</w:t>
-            </w:r>
-            <w:r>
-              <w:rPr>
-                <w:rFonts w:eastAsia="Times New Roman" w:cs="Calibri"/>
-                <w:b/>
-                <w:bCs/>
-                <w:color w:val="FFFFFF"/>
-              </w:rPr>
-              <w:t>start</w:t>
-            </w:r>
-            <w:proofErr w:type="spellEnd"/>
+              <w:t>_start</w:t>
+            </w:r>
           </w:p>
         </w:tc>
         <w:tc>
@@ -26613,7 +26302,6 @@
                 <w:color w:val="FFFFFF"/>
               </w:rPr>
             </w:pPr>
-            <w:proofErr w:type="spellStart"/>
             <w:r>
               <w:rPr>
                 <w:rFonts w:eastAsia="Times New Roman" w:cs="Calibri"/>
@@ -26657,18 +26345,8 @@
                 <w:bCs/>
                 <w:color w:val="FFFFFF"/>
               </w:rPr>
-              <w:t>_</w:t>
-            </w:r>
-            <w:r>
-              <w:rPr>
-                <w:rFonts w:eastAsia="Times New Roman" w:cs="Calibri"/>
-                <w:b/>
-                <w:bCs/>
-                <w:color w:val="FFFFFF"/>
-              </w:rPr>
-              <w:t>end</w:t>
-            </w:r>
-            <w:proofErr w:type="spellEnd"/>
+              <w:t>_end</w:t>
+            </w:r>
           </w:p>
         </w:tc>
         <w:tc>
@@ -26753,7 +26431,6 @@
                 <w:color w:val="FFFFFF"/>
               </w:rPr>
             </w:pPr>
-            <w:proofErr w:type="spellStart"/>
             <w:r>
               <w:rPr>
                 <w:rFonts w:eastAsia="Times New Roman" w:cs="Calibri"/>
@@ -26797,18 +26474,8 @@
                 <w:bCs/>
                 <w:color w:val="FFFFFF"/>
               </w:rPr>
-              <w:t>_</w:t>
-            </w:r>
-            <w:r>
-              <w:rPr>
-                <w:rFonts w:eastAsia="Times New Roman" w:cs="Calibri"/>
-                <w:b/>
-                <w:bCs/>
-                <w:color w:val="FFFFFF"/>
-              </w:rPr>
-              <w:t>description</w:t>
-            </w:r>
-            <w:proofErr w:type="spellEnd"/>
+              <w:t>_description</w:t>
+            </w:r>
           </w:p>
         </w:tc>
         <w:tc>

</xml_diff>